<commit_message>
Some progress. Write general data scenerio, define schema. Insert data in progress
</commit_message>
<xml_diff>
--- a/ex3/EX3_YonatanGreenshpan_NoaBenDavid.docx
+++ b/ex3/EX3_YonatanGreenshpan_NoaBenDavid.docx
@@ -561,42 +561,915 @@
           <w:sz w:val="24"/>
           <w:szCs w:val="24"/>
         </w:rPr>
-        <w:t>a short description for the mentioned properties</w:t>
-      </w:r>
-      <w:r>
-        <w:rPr>
-          <w:sz w:val="24"/>
-          <w:szCs w:val="24"/>
-        </w:rPr>
-        <w:t xml:space="preserve"> (</w:t>
-      </w:r>
-      <w:r>
-        <w:rPr>
-          <w:sz w:val="24"/>
-          <w:szCs w:val="24"/>
-        </w:rPr>
-        <w:t>entities, keys, connections, etc.</w:t>
-      </w:r>
-      <w:r>
-        <w:rPr>
-          <w:sz w:val="24"/>
-          <w:szCs w:val="24"/>
-        </w:rPr>
-        <w:t>)</w:t>
-      </w:r>
-      <w:r>
-        <w:rPr>
-          <w:sz w:val="24"/>
-          <w:szCs w:val="24"/>
-        </w:rPr>
-        <w:t xml:space="preserve">. </w:t>
+        <w:t xml:space="preserve">a short description for </w:t>
       </w:r>
     </w:p>
     <w:p>
       <w:pPr>
         <w:bidi w:val="0"/>
         <w:ind w:left="709"/>
-      </w:pPr>
+        <w:rPr>
+          <w:sz w:val="24"/>
+          <w:szCs w:val="24"/>
+        </w:rPr>
+      </w:pPr>
+      <w:r>
+        <w:rPr>
+          <w:sz w:val="24"/>
+          <w:szCs w:val="24"/>
+        </w:rPr>
+        <w:t>---------------------------------------------------------------------------------------------------------------------------------</w:t>
+      </w:r>
+    </w:p>
+    <w:p>
+      <w:pPr>
+        <w:bidi w:val="0"/>
+        <w:ind w:left="709"/>
+        <w:rPr>
+          <w:i/>
+          <w:iCs/>
+          <w:sz w:val="24"/>
+          <w:szCs w:val="24"/>
+        </w:rPr>
+      </w:pPr>
+      <w:r>
+        <w:rPr>
+          <w:i/>
+          <w:iCs/>
+          <w:sz w:val="24"/>
+          <w:szCs w:val="24"/>
+        </w:rPr>
+        <w:t>Answer</w:t>
+      </w:r>
+      <w:r>
+        <w:rPr>
+          <w:i/>
+          <w:iCs/>
+          <w:sz w:val="24"/>
+          <w:szCs w:val="24"/>
+        </w:rPr>
+        <w:t>:</w:t>
+      </w:r>
+    </w:p>
+    <w:p>
+      <w:pPr>
+        <w:bidi w:val="0"/>
+        <w:spacing w:after="0" w:line="360" w:lineRule="auto"/>
+        <w:ind w:left="709"/>
+        <w:jc w:val="both"/>
+      </w:pPr>
+      <w:r>
+        <w:rPr>
+          <w:rStyle w:val="rynqvb"/>
+          <w:lang w:val="en"/>
+        </w:rPr>
+        <w:t>The scenario we will refer to is that of a particularly innovative flower shop that decided to use the services of drones.</w:t>
+      </w:r>
+      <w:r>
+        <w:rPr>
+          <w:rStyle w:val="hwtze"/>
+          <w:lang w:val="en"/>
+        </w:rPr>
+        <w:t xml:space="preserve"> </w:t>
+      </w:r>
+      <w:r>
+        <w:rPr>
+          <w:rStyle w:val="rynqvb"/>
+          <w:lang w:val="en"/>
+        </w:rPr>
+        <w:t>The store delivers flowers that are in its inventory to the entire city.</w:t>
+      </w:r>
+      <w:r>
+        <w:rPr>
+          <w:rStyle w:val="hwtze"/>
+          <w:lang w:val="en"/>
+        </w:rPr>
+        <w:t xml:space="preserve"> </w:t>
+      </w:r>
+      <w:r>
+        <w:rPr>
+          <w:rStyle w:val="rynqvb"/>
+          <w:lang w:val="en"/>
+        </w:rPr>
+        <w:t xml:space="preserve">In addition, over time the store decided to use the "dead time" of the drones it bought </w:t>
+      </w:r>
+      <w:r>
+        <w:rPr>
+          <w:rStyle w:val="rynqvb"/>
+          <w:lang w:val="en"/>
+        </w:rPr>
+        <w:t>to</w:t>
+      </w:r>
+      <w:r>
+        <w:rPr>
+          <w:rStyle w:val="rynqvb"/>
+          <w:lang w:val="en"/>
+        </w:rPr>
+        <w:t xml:space="preserve"> make food deliveries.</w:t>
+      </w:r>
+      <w:r>
+        <w:rPr>
+          <w:rStyle w:val="hwtze"/>
+          <w:lang w:val="en"/>
+        </w:rPr>
+        <w:t xml:space="preserve"> </w:t>
+      </w:r>
+      <w:r>
+        <w:rPr>
+          <w:rStyle w:val="rynqvb"/>
+          <w:lang w:val="en"/>
+        </w:rPr>
+        <w:t>Unlike the flower deliveries that are in the store, in food deliveries the drone must collect the food from a business that has agreed to process it with the store.</w:t>
+      </w:r>
+      <w:r>
+        <w:rPr>
+          <w:rStyle w:val="hwtze"/>
+          <w:lang w:val="en"/>
+        </w:rPr>
+        <w:t xml:space="preserve"> We assume that the food business allways can supply the delivery. </w:t>
+      </w:r>
+      <w:r>
+        <w:rPr>
+          <w:rStyle w:val="rynqvb"/>
+          <w:lang w:val="en"/>
+        </w:rPr>
+        <w:t xml:space="preserve">The store has a relatively small </w:t>
+      </w:r>
+      <w:r>
+        <w:rPr>
+          <w:rStyle w:val="rynqvb"/>
+          <w:lang w:val="en"/>
+        </w:rPr>
+        <w:t>number</w:t>
+      </w:r>
+      <w:r>
+        <w:rPr>
+          <w:rStyle w:val="rynqvb"/>
+          <w:lang w:val="en"/>
+        </w:rPr>
+        <w:t xml:space="preserve"> of drones, so it is important to perform their tasks efficiently and quickly, and for the benefit of this purpose, the store owner decided to test two different navigation </w:t>
+      </w:r>
+      <w:r>
+        <w:rPr>
+          <w:rStyle w:val="rynqvb"/>
+          <w:lang w:val="en"/>
+        </w:rPr>
+        <w:t>algorithms.</w:t>
+      </w:r>
+      <w:r>
+        <w:t xml:space="preserve"> </w:t>
+      </w:r>
+      <w:r>
+        <w:rPr>
+          <w:lang w:val="en"/>
+        </w:rPr>
+        <w:t>T</w:t>
+      </w:r>
+      <w:r>
+        <w:rPr>
+          <w:lang w:val="en"/>
+        </w:rPr>
+        <w:t xml:space="preserve">o attract new customers, the owner of the store decided to give a benefit </w:t>
+      </w:r>
+      <w:r>
+        <w:rPr>
+          <w:lang w:val="en"/>
+        </w:rPr>
+        <w:t>in</w:t>
+      </w:r>
+      <w:r>
+        <w:rPr>
+          <w:lang w:val="en"/>
+        </w:rPr>
+        <w:t xml:space="preserve"> which everyone who received a bouquet of flowers, can buy a discounted gift card to purchase food at one of the </w:t>
+      </w:r>
+      <w:proofErr w:type="gramStart"/>
+      <w:r>
+        <w:rPr>
+          <w:lang w:val="en"/>
+        </w:rPr>
+        <w:t>food</w:t>
+      </w:r>
+      <w:proofErr w:type="gramEnd"/>
+      <w:r>
+        <w:rPr>
+          <w:lang w:val="en"/>
+        </w:rPr>
+        <w:t xml:space="preserve"> </w:t>
+      </w:r>
+      <w:proofErr w:type="spellStart"/>
+      <w:r>
+        <w:rPr>
+          <w:lang w:val="en"/>
+        </w:rPr>
+        <w:t>buisnesses</w:t>
+      </w:r>
+      <w:proofErr w:type="spellEnd"/>
+      <w:r>
+        <w:rPr>
+          <w:lang w:val="en"/>
+        </w:rPr>
+        <w:t xml:space="preserve"> that works with the flower shop.</w:t>
+      </w:r>
+    </w:p>
+    <w:p>
+      <w:pPr>
+        <w:bidi w:val="0"/>
+        <w:spacing w:after="0" w:line="360" w:lineRule="auto"/>
+        <w:ind w:left="709"/>
+      </w:pPr>
+    </w:p>
+    <w:p>
+      <w:pPr>
+        <w:bidi w:val="0"/>
+      </w:pPr>
+      <w:r>
+        <w:br w:type="page"/>
+      </w:r>
+    </w:p>
+    <w:p>
+      <w:pPr>
+        <w:bidi w:val="0"/>
+        <w:spacing w:after="0" w:line="360" w:lineRule="auto"/>
+      </w:pPr>
+      <w:r>
+        <w:rPr>
+          <w:u w:val="single"/>
+        </w:rPr>
+        <w:lastRenderedPageBreak/>
+        <w:t>Entities</w:t>
+      </w:r>
+      <w:r>
+        <w:t>:</w:t>
+      </w:r>
+    </w:p>
+    <w:p>
+      <w:pPr>
+        <w:pStyle w:val="aa"/>
+        <w:numPr>
+          <w:ilvl w:val="0"/>
+          <w:numId w:val="30"/>
+        </w:numPr>
+        <w:bidi w:val="0"/>
+        <w:spacing w:after="0" w:line="360" w:lineRule="auto"/>
+        <w:ind w:left="720"/>
+      </w:pPr>
+      <w:r>
+        <w:t>Drone (</w:t>
+      </w:r>
+      <w:r>
+        <w:rPr>
+          <w:u w:val="single"/>
+        </w:rPr>
+        <w:t>DroneID</w:t>
+      </w:r>
+      <w:r>
+        <w:t xml:space="preserve">, </w:t>
+      </w:r>
+      <w:r>
+        <w:t>Manufacturer</w:t>
+      </w:r>
+      <w:r>
+        <w:t xml:space="preserve">, </w:t>
+      </w:r>
+      <w:r>
+        <w:t>Model</w:t>
+      </w:r>
+      <w:r>
+        <w:t xml:space="preserve">, </w:t>
+      </w:r>
+      <w:r>
+        <w:t>PayloadCapacity</w:t>
+      </w:r>
+      <w:r>
+        <w:t>, AlgoUse</w:t>
+      </w:r>
+      <w:r>
+        <w:t>s</w:t>
+      </w:r>
+      <w:r>
+        <w:t>)</w:t>
+      </w:r>
+    </w:p>
+    <w:p>
+      <w:pPr>
+        <w:pStyle w:val="aa"/>
+        <w:numPr>
+          <w:ilvl w:val="0"/>
+          <w:numId w:val="30"/>
+        </w:numPr>
+        <w:bidi w:val="0"/>
+        <w:spacing w:after="0" w:line="360" w:lineRule="auto"/>
+        <w:ind w:left="720"/>
+      </w:pPr>
+      <w:r>
+        <w:t xml:space="preserve">Navigation </w:t>
+      </w:r>
+      <w:r>
+        <w:t>Algorithm</w:t>
+      </w:r>
+      <w:r>
+        <w:t xml:space="preserve"> </w:t>
+      </w:r>
+      <w:r>
+        <w:t>(</w:t>
+      </w:r>
+      <w:r>
+        <w:rPr>
+          <w:u w:val="single"/>
+        </w:rPr>
+        <w:t>Algo</w:t>
+      </w:r>
+      <w:r>
+        <w:rPr>
+          <w:u w:val="single"/>
+        </w:rPr>
+        <w:t>Name</w:t>
+      </w:r>
+      <w:r>
+        <w:t xml:space="preserve">, </w:t>
+      </w:r>
+      <w:r>
+        <w:t>License</w:t>
+      </w:r>
+      <w:r>
+        <w:t xml:space="preserve">, </w:t>
+      </w:r>
+      <w:r>
+        <w:t>NeedInternet, BasedGPS</w:t>
+      </w:r>
+      <w:r>
+        <w:t>)</w:t>
+      </w:r>
+    </w:p>
+    <w:p>
+      <w:pPr>
+        <w:pStyle w:val="aa"/>
+        <w:numPr>
+          <w:ilvl w:val="0"/>
+          <w:numId w:val="30"/>
+        </w:numPr>
+        <w:bidi w:val="0"/>
+        <w:spacing w:after="0" w:line="360" w:lineRule="auto"/>
+        <w:ind w:left="720"/>
+      </w:pPr>
+      <w:r>
+        <w:t>Costumer</w:t>
+      </w:r>
+      <w:r>
+        <w:t xml:space="preserve"> </w:t>
+      </w:r>
+      <w:r>
+        <w:t>(</w:t>
+      </w:r>
+      <w:r>
+        <w:rPr>
+          <w:u w:val="single"/>
+        </w:rPr>
+        <w:t>ID</w:t>
+      </w:r>
+      <w:r>
+        <w:t xml:space="preserve">, </w:t>
+      </w:r>
+      <w:r>
+        <w:t>FullName</w:t>
+      </w:r>
+      <w:r>
+        <w:t xml:space="preserve">, </w:t>
+      </w:r>
+      <w:r>
+        <w:t xml:space="preserve">Gender, Address, X, Y, DateOfBirth, </w:t>
+      </w:r>
+      <w:r>
+        <w:rPr>
+          <w:rFonts w:hint="cs"/>
+        </w:rPr>
+        <w:t>P</w:t>
+      </w:r>
+      <w:r>
+        <w:t>artnerID</w:t>
+      </w:r>
+      <w:r>
+        <w:t>, GiftCardEligible</w:t>
+      </w:r>
+      <w:r>
+        <w:t>)</w:t>
+      </w:r>
+    </w:p>
+    <w:p>
+      <w:pPr>
+        <w:pStyle w:val="aa"/>
+        <w:numPr>
+          <w:ilvl w:val="0"/>
+          <w:numId w:val="30"/>
+        </w:numPr>
+        <w:bidi w:val="0"/>
+        <w:spacing w:after="0" w:line="360" w:lineRule="auto"/>
+        <w:ind w:left="720"/>
+      </w:pPr>
+      <w:r>
+        <w:t xml:space="preserve">Product </w:t>
+      </w:r>
+      <w:r>
+        <w:t>(</w:t>
+      </w:r>
+      <w:r>
+        <w:rPr>
+          <w:u w:val="single"/>
+        </w:rPr>
+        <w:t>CatalogNumber</w:t>
+      </w:r>
+      <w:r>
+        <w:t>,</w:t>
+      </w:r>
+      <w:r>
+        <w:t xml:space="preserve"> Type, Price</w:t>
+      </w:r>
+      <w:r>
+        <w:t>,</w:t>
+      </w:r>
+      <w:r>
+        <w:t xml:space="preserve"> </w:t>
+      </w:r>
+      <w:r>
+        <w:t>weight, height</w:t>
+      </w:r>
+      <w:r>
+        <w:t>)</w:t>
+      </w:r>
+    </w:p>
+    <w:p>
+      <w:pPr>
+        <w:pStyle w:val="aa"/>
+        <w:bidi w:val="0"/>
+        <w:spacing w:after="0" w:line="360" w:lineRule="auto"/>
+      </w:pPr>
+      <w:r>
+        <w:t xml:space="preserve">(The </w:t>
+      </w:r>
+      <w:r>
+        <w:rPr>
+          <w:i/>
+          <w:iCs/>
+        </w:rPr>
+        <w:t>type</w:t>
+      </w:r>
+      <w:r>
+        <w:t xml:space="preserve"> attribute </w:t>
+      </w:r>
+      <w:r>
+        <w:t xml:space="preserve">determine rather it is subclass </w:t>
+      </w:r>
+      <w:r>
+        <w:rPr>
+          <w:i/>
+          <w:iCs/>
+        </w:rPr>
+        <w:t>Food</w:t>
+      </w:r>
+      <w:r>
+        <w:t xml:space="preserve"> or </w:t>
+      </w:r>
+      <w:r>
+        <w:rPr>
+          <w:i/>
+          <w:iCs/>
+        </w:rPr>
+        <w:t>Flowers</w:t>
+      </w:r>
+      <w:r>
+        <w:t xml:space="preserve"> )</w:t>
+      </w:r>
+    </w:p>
+    <w:p>
+      <w:pPr>
+        <w:pStyle w:val="aa"/>
+        <w:numPr>
+          <w:ilvl w:val="1"/>
+          <w:numId w:val="30"/>
+        </w:numPr>
+        <w:bidi w:val="0"/>
+        <w:spacing w:after="0" w:line="360" w:lineRule="auto"/>
+        <w:ind w:left="1440"/>
+      </w:pPr>
+      <w:r>
+        <w:t xml:space="preserve">Food </w:t>
+      </w:r>
+      <w:r>
+        <w:t>(</w:t>
+      </w:r>
+      <w:r>
+        <w:rPr>
+          <w:u w:val="single"/>
+        </w:rPr>
+        <w:t>CatalogNumber</w:t>
+      </w:r>
+      <w:r>
+        <w:t xml:space="preserve">, </w:t>
+      </w:r>
+      <w:r>
+        <w:t>Calories</w:t>
+      </w:r>
+      <w:r>
+        <w:t xml:space="preserve"> , </w:t>
+      </w:r>
+      <w:r>
+        <w:t>Vegan</w:t>
+      </w:r>
+      <w:r>
+        <w:t xml:space="preserve">, </w:t>
+      </w:r>
+      <w:r>
+        <w:rPr>
+          <w:rFonts w:hint="cs"/>
+        </w:rPr>
+        <w:t>C</w:t>
+      </w:r>
+      <w:r>
+        <w:t>osher</w:t>
+      </w:r>
+      <w:r>
+        <w:t>)</w:t>
+      </w:r>
+    </w:p>
+    <w:p>
+      <w:pPr>
+        <w:pStyle w:val="aa"/>
+        <w:numPr>
+          <w:ilvl w:val="1"/>
+          <w:numId w:val="30"/>
+        </w:numPr>
+        <w:bidi w:val="0"/>
+        <w:spacing w:after="0" w:line="360" w:lineRule="auto"/>
+        <w:ind w:left="1440"/>
+      </w:pPr>
+      <w:r>
+        <w:t>Flower</w:t>
+      </w:r>
+      <w:r>
+        <w:t>s</w:t>
+      </w:r>
+      <w:r>
+        <w:t xml:space="preserve"> </w:t>
+      </w:r>
+      <w:r>
+        <w:t>(</w:t>
+      </w:r>
+      <w:r>
+        <w:rPr>
+          <w:u w:val="single"/>
+        </w:rPr>
+        <w:t>CatalogNumber</w:t>
+      </w:r>
+      <w:r>
+        <w:t xml:space="preserve">, </w:t>
+      </w:r>
+      <w:r>
+        <w:t>Name, Color</w:t>
+      </w:r>
+      <w:r>
+        <w:t xml:space="preserve">, </w:t>
+      </w:r>
+      <w:r>
+        <w:t>LightNeed, WaterNeed</w:t>
+      </w:r>
+      <w:r>
+        <w:t>)</w:t>
+      </w:r>
+    </w:p>
+    <w:p>
+      <w:pPr>
+        <w:pStyle w:val="aa"/>
+        <w:numPr>
+          <w:ilvl w:val="0"/>
+          <w:numId w:val="30"/>
+        </w:numPr>
+        <w:bidi w:val="0"/>
+        <w:spacing w:after="0" w:line="360" w:lineRule="auto"/>
+        <w:ind w:left="720"/>
+      </w:pPr>
+      <w:r>
+        <w:t xml:space="preserve">Order </w:t>
+      </w:r>
+      <w:r>
+        <w:t>(</w:t>
+      </w:r>
+      <w:r>
+        <w:rPr>
+          <w:u w:val="single"/>
+        </w:rPr>
+        <w:t>CostumerID</w:t>
+      </w:r>
+      <w:r>
+        <w:t>,</w:t>
+      </w:r>
+      <w:r>
+        <w:t xml:space="preserve"> </w:t>
+      </w:r>
+      <w:r>
+        <w:rPr>
+          <w:u w:val="single"/>
+        </w:rPr>
+        <w:t>TimeDate</w:t>
+      </w:r>
+      <w:r>
+        <w:t xml:space="preserve">, </w:t>
+      </w:r>
+      <w:r>
+        <w:rPr>
+          <w:u w:val="single"/>
+        </w:rPr>
+        <w:t>CatalogNumber</w:t>
+      </w:r>
+      <w:r>
+        <w:t xml:space="preserve">, </w:t>
+      </w:r>
+      <w:r>
+        <w:t>DroneID</w:t>
+      </w:r>
+      <w:r>
+        <w:t xml:space="preserve">, </w:t>
+      </w:r>
+      <w:r>
+        <w:t xml:space="preserve"> </w:t>
+      </w:r>
+      <w:r>
+        <w:t>Quantity</w:t>
+      </w:r>
+      <w:r>
+        <w:t xml:space="preserve">, </w:t>
+      </w:r>
+      <w:r>
+        <w:t>TotalPrice,</w:t>
+      </w:r>
+      <w:r>
+        <w:t>)</w:t>
+      </w:r>
+    </w:p>
+    <w:p>
+      <w:pPr>
+        <w:pStyle w:val="aa"/>
+        <w:numPr>
+          <w:ilvl w:val="0"/>
+          <w:numId w:val="30"/>
+        </w:numPr>
+        <w:bidi w:val="0"/>
+        <w:spacing w:after="0" w:line="360" w:lineRule="auto"/>
+        <w:ind w:left="720"/>
+      </w:pPr>
+      <w:r>
+        <w:t>Flowers inventory</w:t>
+      </w:r>
+      <w:r>
+        <w:t xml:space="preserve"> </w:t>
+      </w:r>
+      <w:r>
+        <w:t>(</w:t>
+      </w:r>
+      <w:r>
+        <w:rPr>
+          <w:u w:val="single"/>
+        </w:rPr>
+        <w:t>CatalogNumber</w:t>
+      </w:r>
+      <w:r>
+        <w:t>,</w:t>
+      </w:r>
+      <w:r>
+        <w:t xml:space="preserve"> </w:t>
+      </w:r>
+      <w:r>
+        <w:t>Room, Shelf</w:t>
+      </w:r>
+      <w:r>
+        <w:t>,</w:t>
+      </w:r>
+      <w:r>
+        <w:t xml:space="preserve"> </w:t>
+      </w:r>
+      <w:r>
+        <w:t>Quantity</w:t>
+      </w:r>
+      <w:r>
+        <w:t>)</w:t>
+      </w:r>
+    </w:p>
+    <w:p>
+      <w:pPr>
+        <w:pStyle w:val="aa"/>
+        <w:numPr>
+          <w:ilvl w:val="0"/>
+          <w:numId w:val="30"/>
+        </w:numPr>
+        <w:bidi w:val="0"/>
+        <w:spacing w:after="0" w:line="360" w:lineRule="auto"/>
+        <w:ind w:left="720"/>
+      </w:pPr>
+      <w:r>
+        <w:t xml:space="preserve">Food Business </w:t>
+      </w:r>
+      <w:r>
+        <w:t>(</w:t>
+      </w:r>
+      <w:r>
+        <w:rPr>
+          <w:u w:val="single"/>
+        </w:rPr>
+        <w:t>Buisness</w:t>
+      </w:r>
+      <w:r>
+        <w:rPr>
+          <w:u w:val="single"/>
+        </w:rPr>
+        <w:t>Name</w:t>
+      </w:r>
+      <w:r>
+        <w:t xml:space="preserve">, </w:t>
+      </w:r>
+      <w:r>
+        <w:rPr>
+          <w:u w:val="single"/>
+        </w:rPr>
+        <w:t>Address</w:t>
+      </w:r>
+      <w:r>
+        <w:t>, X, Y</w:t>
+      </w:r>
+      <w:r>
+        <w:t>,</w:t>
+      </w:r>
+      <w:r>
+        <w:t xml:space="preserve"> </w:t>
+      </w:r>
+      <w:r>
+        <w:t>Phone</w:t>
+      </w:r>
+      <w:r>
+        <w:t>)</w:t>
+      </w:r>
+    </w:p>
+    <w:p>
+      <w:pPr>
+        <w:bidi w:val="0"/>
+        <w:spacing w:after="0" w:line="360" w:lineRule="auto"/>
+        <w:rPr>
+          <w:u w:val="single"/>
+        </w:rPr>
+      </w:pPr>
+      <w:r>
+        <w:rPr>
+          <w:u w:val="single"/>
+        </w:rPr>
+        <w:t>Relations:</w:t>
+      </w:r>
+    </w:p>
+    <w:p>
+      <w:pPr>
+        <w:pStyle w:val="aa"/>
+        <w:numPr>
+          <w:ilvl w:val="0"/>
+          <w:numId w:val="32"/>
+        </w:numPr>
+        <w:bidi w:val="0"/>
+        <w:spacing w:after="0" w:line="360" w:lineRule="auto"/>
+      </w:pPr>
+      <w:r>
+        <w:t xml:space="preserve">One costumer is </w:t>
+      </w:r>
+      <w:r>
+        <w:rPr>
+          <w:b/>
+          <w:bCs/>
+        </w:rPr>
+        <w:t>married</w:t>
+      </w:r>
+      <w:r>
+        <w:t xml:space="preserve"> to another costumer </w:t>
+      </w:r>
+      <w:r>
+        <w:t xml:space="preserve">- </w:t>
+      </w:r>
+      <w:r>
+        <w:t>Unary</w:t>
+      </w:r>
+    </w:p>
+    <w:p>
+      <w:pPr>
+        <w:pStyle w:val="aa"/>
+        <w:numPr>
+          <w:ilvl w:val="0"/>
+          <w:numId w:val="32"/>
+        </w:numPr>
+        <w:bidi w:val="0"/>
+        <w:spacing w:after="0" w:line="360" w:lineRule="auto"/>
+      </w:pPr>
+      <w:r>
+        <w:t xml:space="preserve">Flowers </w:t>
+      </w:r>
+      <w:r>
+        <w:rPr>
+          <w:b/>
+          <w:bCs/>
+        </w:rPr>
+        <w:t>available</w:t>
+      </w:r>
+      <w:r>
+        <w:t xml:space="preserve"> at </w:t>
+      </w:r>
+      <w:r>
+        <w:t>f</w:t>
+      </w:r>
+      <w:r>
+        <w:t>lowers inventory</w:t>
+      </w:r>
+      <w:r>
+        <w:t xml:space="preserve"> - Binary</w:t>
+      </w:r>
+    </w:p>
+    <w:p>
+      <w:pPr>
+        <w:pStyle w:val="aa"/>
+        <w:numPr>
+          <w:ilvl w:val="0"/>
+          <w:numId w:val="32"/>
+        </w:numPr>
+        <w:bidi w:val="0"/>
+        <w:spacing w:after="0" w:line="360" w:lineRule="auto"/>
+      </w:pPr>
+      <w:r>
+        <w:t xml:space="preserve">Food is </w:t>
+      </w:r>
+      <w:r>
+        <w:rPr>
+          <w:b/>
+          <w:bCs/>
+        </w:rPr>
+        <w:t>sold in</w:t>
+      </w:r>
+      <w:r>
+        <w:t xml:space="preserve"> the food business - Binary</w:t>
+      </w:r>
+    </w:p>
+    <w:p>
+      <w:pPr>
+        <w:pStyle w:val="aa"/>
+        <w:numPr>
+          <w:ilvl w:val="0"/>
+          <w:numId w:val="32"/>
+        </w:numPr>
+        <w:bidi w:val="0"/>
+        <w:spacing w:after="0" w:line="360" w:lineRule="auto"/>
+      </w:pPr>
+      <w:r>
+        <w:t xml:space="preserve">Drone </w:t>
+      </w:r>
+      <w:r>
+        <w:rPr>
+          <w:b/>
+          <w:bCs/>
+        </w:rPr>
+        <w:t>operated by</w:t>
+      </w:r>
+      <w:r>
+        <w:t xml:space="preserve"> navigation algorithms - Binary</w:t>
+      </w:r>
+    </w:p>
+    <w:p>
+      <w:pPr>
+        <w:pStyle w:val="aa"/>
+        <w:numPr>
+          <w:ilvl w:val="0"/>
+          <w:numId w:val="32"/>
+        </w:numPr>
+        <w:bidi w:val="0"/>
+        <w:spacing w:after="0" w:line="360" w:lineRule="auto"/>
+      </w:pPr>
+      <w:r>
+        <w:t xml:space="preserve">Drone made a </w:t>
+      </w:r>
+      <w:r>
+        <w:rPr>
+          <w:b/>
+          <w:bCs/>
+        </w:rPr>
+        <w:t>delivery</w:t>
+      </w:r>
+      <w:r>
+        <w:t xml:space="preserve"> of product to a costumer - Trinary</w:t>
+      </w:r>
+    </w:p>
+    <w:p>
+      <w:pPr>
+        <w:bidi w:val="0"/>
+        <w:spacing w:after="0" w:line="360" w:lineRule="auto"/>
+        <w:ind w:left="709"/>
+      </w:pPr>
+      <w:r>
+        <w:tab/>
+      </w:r>
+      <w:r>
+        <w:tab/>
+      </w:r>
     </w:p>
     <w:p>
       <w:pPr>
@@ -1526,37 +2399,12 @@
         <w:szCs w:val="18"/>
       </w:rPr>
     </w:pPr>
-    <w:proofErr w:type="spellStart"/>
     <w:r>
       <w:rPr>
         <w:sz w:val="18"/>
         <w:szCs w:val="18"/>
       </w:rPr>
-      <w:t>Efi</w:t>
-    </w:r>
-    <w:proofErr w:type="spellEnd"/>
-    <w:r>
-      <w:rPr>
-        <w:sz w:val="18"/>
-        <w:szCs w:val="18"/>
-      </w:rPr>
-      <w:t xml:space="preserve"> </w:t>
-    </w:r>
-    <w:proofErr w:type="spellStart"/>
-    <w:r>
-      <w:rPr>
-        <w:sz w:val="18"/>
-        <w:szCs w:val="18"/>
-      </w:rPr>
-      <w:t>Arazi</w:t>
-    </w:r>
-    <w:proofErr w:type="spellEnd"/>
-    <w:r>
-      <w:rPr>
-        <w:sz w:val="18"/>
-        <w:szCs w:val="18"/>
-      </w:rPr>
-      <w:t xml:space="preserve"> School of </w:t>
+      <w:t xml:space="preserve">Efi Arazi School of </w:t>
     </w:r>
     <w:r>
       <w:rPr>
@@ -3209,6 +4057,184 @@
     </w:lvl>
   </w:abstractNum>
   <w:abstractNum w:abstractNumId="16" w15:restartNumberingAfterBreak="0">
+    <w:nsid w:val="4B663C9D"/>
+    <w:multiLevelType w:val="hybridMultilevel"/>
+    <w:tmpl w:val="BB74DAA0"/>
+    <w:lvl w:ilvl="0" w:tplc="CB96BBA2">
+      <w:start w:val="1"/>
+      <w:numFmt w:val="decimal"/>
+      <w:lvlText w:val="%1."/>
+      <w:lvlJc w:val="left"/>
+      <w:pPr>
+        <w:ind w:left="1429" w:hanging="360"/>
+      </w:pPr>
+      <w:rPr>
+        <w:rFonts w:hint="default"/>
+      </w:rPr>
+    </w:lvl>
+    <w:lvl w:ilvl="1" w:tplc="04090019">
+      <w:start w:val="1"/>
+      <w:numFmt w:val="lowerLetter"/>
+      <w:lvlText w:val="%2."/>
+      <w:lvlJc w:val="left"/>
+      <w:pPr>
+        <w:ind w:left="2149" w:hanging="360"/>
+      </w:pPr>
+    </w:lvl>
+    <w:lvl w:ilvl="2" w:tplc="0409001B" w:tentative="1">
+      <w:start w:val="1"/>
+      <w:numFmt w:val="lowerRoman"/>
+      <w:lvlText w:val="%3."/>
+      <w:lvlJc w:val="right"/>
+      <w:pPr>
+        <w:ind w:left="2869" w:hanging="180"/>
+      </w:pPr>
+    </w:lvl>
+    <w:lvl w:ilvl="3" w:tplc="0409000F" w:tentative="1">
+      <w:start w:val="1"/>
+      <w:numFmt w:val="decimal"/>
+      <w:lvlText w:val="%4."/>
+      <w:lvlJc w:val="left"/>
+      <w:pPr>
+        <w:ind w:left="3589" w:hanging="360"/>
+      </w:pPr>
+    </w:lvl>
+    <w:lvl w:ilvl="4" w:tplc="04090019" w:tentative="1">
+      <w:start w:val="1"/>
+      <w:numFmt w:val="lowerLetter"/>
+      <w:lvlText w:val="%5."/>
+      <w:lvlJc w:val="left"/>
+      <w:pPr>
+        <w:ind w:left="4309" w:hanging="360"/>
+      </w:pPr>
+    </w:lvl>
+    <w:lvl w:ilvl="5" w:tplc="0409001B" w:tentative="1">
+      <w:start w:val="1"/>
+      <w:numFmt w:val="lowerRoman"/>
+      <w:lvlText w:val="%6."/>
+      <w:lvlJc w:val="right"/>
+      <w:pPr>
+        <w:ind w:left="5029" w:hanging="180"/>
+      </w:pPr>
+    </w:lvl>
+    <w:lvl w:ilvl="6" w:tplc="0409000F" w:tentative="1">
+      <w:start w:val="1"/>
+      <w:numFmt w:val="decimal"/>
+      <w:lvlText w:val="%7."/>
+      <w:lvlJc w:val="left"/>
+      <w:pPr>
+        <w:ind w:left="5749" w:hanging="360"/>
+      </w:pPr>
+    </w:lvl>
+    <w:lvl w:ilvl="7" w:tplc="04090019" w:tentative="1">
+      <w:start w:val="1"/>
+      <w:numFmt w:val="lowerLetter"/>
+      <w:lvlText w:val="%8."/>
+      <w:lvlJc w:val="left"/>
+      <w:pPr>
+        <w:ind w:left="6469" w:hanging="360"/>
+      </w:pPr>
+    </w:lvl>
+    <w:lvl w:ilvl="8" w:tplc="0409001B" w:tentative="1">
+      <w:start w:val="1"/>
+      <w:numFmt w:val="lowerRoman"/>
+      <w:lvlText w:val="%9."/>
+      <w:lvlJc w:val="right"/>
+      <w:pPr>
+        <w:ind w:left="7189" w:hanging="180"/>
+      </w:pPr>
+    </w:lvl>
+  </w:abstractNum>
+  <w:abstractNum w:abstractNumId="17" w15:restartNumberingAfterBreak="0">
+    <w:nsid w:val="4CFA589A"/>
+    <w:multiLevelType w:val="hybridMultilevel"/>
+    <w:tmpl w:val="BB74DAA0"/>
+    <w:lvl w:ilvl="0" w:tplc="FFFFFFFF">
+      <w:start w:val="1"/>
+      <w:numFmt w:val="decimal"/>
+      <w:lvlText w:val="%1."/>
+      <w:lvlJc w:val="left"/>
+      <w:pPr>
+        <w:ind w:left="644" w:hanging="360"/>
+      </w:pPr>
+      <w:rPr>
+        <w:rFonts w:hint="default"/>
+      </w:rPr>
+    </w:lvl>
+    <w:lvl w:ilvl="1" w:tplc="FFFFFFFF">
+      <w:start w:val="1"/>
+      <w:numFmt w:val="lowerLetter"/>
+      <w:lvlText w:val="%2."/>
+      <w:lvlJc w:val="left"/>
+      <w:pPr>
+        <w:ind w:left="1364" w:hanging="360"/>
+      </w:pPr>
+    </w:lvl>
+    <w:lvl w:ilvl="2" w:tplc="FFFFFFFF" w:tentative="1">
+      <w:start w:val="1"/>
+      <w:numFmt w:val="lowerRoman"/>
+      <w:lvlText w:val="%3."/>
+      <w:lvlJc w:val="right"/>
+      <w:pPr>
+        <w:ind w:left="2084" w:hanging="180"/>
+      </w:pPr>
+    </w:lvl>
+    <w:lvl w:ilvl="3" w:tplc="FFFFFFFF" w:tentative="1">
+      <w:start w:val="1"/>
+      <w:numFmt w:val="decimal"/>
+      <w:lvlText w:val="%4."/>
+      <w:lvlJc w:val="left"/>
+      <w:pPr>
+        <w:ind w:left="2804" w:hanging="360"/>
+      </w:pPr>
+    </w:lvl>
+    <w:lvl w:ilvl="4" w:tplc="FFFFFFFF" w:tentative="1">
+      <w:start w:val="1"/>
+      <w:numFmt w:val="lowerLetter"/>
+      <w:lvlText w:val="%5."/>
+      <w:lvlJc w:val="left"/>
+      <w:pPr>
+        <w:ind w:left="3524" w:hanging="360"/>
+      </w:pPr>
+    </w:lvl>
+    <w:lvl w:ilvl="5" w:tplc="FFFFFFFF" w:tentative="1">
+      <w:start w:val="1"/>
+      <w:numFmt w:val="lowerRoman"/>
+      <w:lvlText w:val="%6."/>
+      <w:lvlJc w:val="right"/>
+      <w:pPr>
+        <w:ind w:left="4244" w:hanging="180"/>
+      </w:pPr>
+    </w:lvl>
+    <w:lvl w:ilvl="6" w:tplc="FFFFFFFF" w:tentative="1">
+      <w:start w:val="1"/>
+      <w:numFmt w:val="decimal"/>
+      <w:lvlText w:val="%7."/>
+      <w:lvlJc w:val="left"/>
+      <w:pPr>
+        <w:ind w:left="4964" w:hanging="360"/>
+      </w:pPr>
+    </w:lvl>
+    <w:lvl w:ilvl="7" w:tplc="FFFFFFFF" w:tentative="1">
+      <w:start w:val="1"/>
+      <w:numFmt w:val="lowerLetter"/>
+      <w:lvlText w:val="%8."/>
+      <w:lvlJc w:val="left"/>
+      <w:pPr>
+        <w:ind w:left="5684" w:hanging="360"/>
+      </w:pPr>
+    </w:lvl>
+    <w:lvl w:ilvl="8" w:tplc="FFFFFFFF" w:tentative="1">
+      <w:start w:val="1"/>
+      <w:numFmt w:val="lowerRoman"/>
+      <w:lvlText w:val="%9."/>
+      <w:lvlJc w:val="right"/>
+      <w:pPr>
+        <w:ind w:left="6404" w:hanging="180"/>
+      </w:pPr>
+    </w:lvl>
+  </w:abstractNum>
+  <w:abstractNum w:abstractNumId="18" w15:restartNumberingAfterBreak="0">
     <w:nsid w:val="4D3539BB"/>
     <w:multiLevelType w:val="hybridMultilevel"/>
     <w:tmpl w:val="A546F1D6"/>
@@ -3297,7 +4323,7 @@
       </w:pPr>
     </w:lvl>
   </w:abstractNum>
-  <w:abstractNum w:abstractNumId="17" w15:restartNumberingAfterBreak="0">
+  <w:abstractNum w:abstractNumId="19" w15:restartNumberingAfterBreak="0">
     <w:nsid w:val="51877E80"/>
     <w:multiLevelType w:val="hybridMultilevel"/>
     <w:tmpl w:val="106C590C"/>
@@ -3383,7 +4409,7 @@
       </w:pPr>
     </w:lvl>
   </w:abstractNum>
-  <w:abstractNum w:abstractNumId="18" w15:restartNumberingAfterBreak="0">
+  <w:abstractNum w:abstractNumId="20" w15:restartNumberingAfterBreak="0">
     <w:nsid w:val="544239B4"/>
     <w:multiLevelType w:val="hybridMultilevel"/>
     <w:tmpl w:val="C52C9D98"/>
@@ -3469,7 +4495,7 @@
       </w:pPr>
     </w:lvl>
   </w:abstractNum>
-  <w:abstractNum w:abstractNumId="19" w15:restartNumberingAfterBreak="0">
+  <w:abstractNum w:abstractNumId="21" w15:restartNumberingAfterBreak="0">
     <w:nsid w:val="591F3B40"/>
     <w:multiLevelType w:val="hybridMultilevel"/>
     <w:tmpl w:val="32C65BEC"/>
@@ -3582,7 +4608,7 @@
       </w:rPr>
     </w:lvl>
   </w:abstractNum>
-  <w:abstractNum w:abstractNumId="20" w15:restartNumberingAfterBreak="0">
+  <w:abstractNum w:abstractNumId="22" w15:restartNumberingAfterBreak="0">
     <w:nsid w:val="59A9612F"/>
     <w:multiLevelType w:val="hybridMultilevel"/>
     <w:tmpl w:val="83A4AA4A"/>
@@ -3672,7 +4698,96 @@
       </w:pPr>
     </w:lvl>
   </w:abstractNum>
-  <w:abstractNum w:abstractNumId="21" w15:restartNumberingAfterBreak="0">
+  <w:abstractNum w:abstractNumId="23" w15:restartNumberingAfterBreak="0">
+    <w:nsid w:val="5DD32D1E"/>
+    <w:multiLevelType w:val="hybridMultilevel"/>
+    <w:tmpl w:val="BB041870"/>
+    <w:lvl w:ilvl="0" w:tplc="F880FDBE">
+      <w:start w:val="1"/>
+      <w:numFmt w:val="decimal"/>
+      <w:lvlText w:val="%1."/>
+      <w:lvlJc w:val="left"/>
+      <w:pPr>
+        <w:ind w:left="785" w:hanging="360"/>
+      </w:pPr>
+      <w:rPr>
+        <w:rFonts w:asciiTheme="minorHAnsi" w:eastAsiaTheme="minorHAnsi" w:hAnsiTheme="minorHAnsi" w:cstheme="minorBidi"/>
+      </w:rPr>
+    </w:lvl>
+    <w:lvl w:ilvl="1" w:tplc="FFFFFFFF">
+      <w:start w:val="1"/>
+      <w:numFmt w:val="lowerLetter"/>
+      <w:lvlText w:val="%2."/>
+      <w:lvlJc w:val="left"/>
+      <w:pPr>
+        <w:ind w:left="1505" w:hanging="360"/>
+      </w:pPr>
+    </w:lvl>
+    <w:lvl w:ilvl="2" w:tplc="FFFFFFFF" w:tentative="1">
+      <w:start w:val="1"/>
+      <w:numFmt w:val="lowerRoman"/>
+      <w:lvlText w:val="%3."/>
+      <w:lvlJc w:val="right"/>
+      <w:pPr>
+        <w:ind w:left="2225" w:hanging="180"/>
+      </w:pPr>
+    </w:lvl>
+    <w:lvl w:ilvl="3" w:tplc="FFFFFFFF" w:tentative="1">
+      <w:start w:val="1"/>
+      <w:numFmt w:val="decimal"/>
+      <w:lvlText w:val="%4."/>
+      <w:lvlJc w:val="left"/>
+      <w:pPr>
+        <w:ind w:left="2945" w:hanging="360"/>
+      </w:pPr>
+    </w:lvl>
+    <w:lvl w:ilvl="4" w:tplc="FFFFFFFF" w:tentative="1">
+      <w:start w:val="1"/>
+      <w:numFmt w:val="lowerLetter"/>
+      <w:lvlText w:val="%5."/>
+      <w:lvlJc w:val="left"/>
+      <w:pPr>
+        <w:ind w:left="3665" w:hanging="360"/>
+      </w:pPr>
+    </w:lvl>
+    <w:lvl w:ilvl="5" w:tplc="FFFFFFFF" w:tentative="1">
+      <w:start w:val="1"/>
+      <w:numFmt w:val="lowerRoman"/>
+      <w:lvlText w:val="%6."/>
+      <w:lvlJc w:val="right"/>
+      <w:pPr>
+        <w:ind w:left="4385" w:hanging="180"/>
+      </w:pPr>
+    </w:lvl>
+    <w:lvl w:ilvl="6" w:tplc="FFFFFFFF" w:tentative="1">
+      <w:start w:val="1"/>
+      <w:numFmt w:val="decimal"/>
+      <w:lvlText w:val="%7."/>
+      <w:lvlJc w:val="left"/>
+      <w:pPr>
+        <w:ind w:left="5105" w:hanging="360"/>
+      </w:pPr>
+    </w:lvl>
+    <w:lvl w:ilvl="7" w:tplc="FFFFFFFF" w:tentative="1">
+      <w:start w:val="1"/>
+      <w:numFmt w:val="lowerLetter"/>
+      <w:lvlText w:val="%8."/>
+      <w:lvlJc w:val="left"/>
+      <w:pPr>
+        <w:ind w:left="5825" w:hanging="360"/>
+      </w:pPr>
+    </w:lvl>
+    <w:lvl w:ilvl="8" w:tplc="FFFFFFFF" w:tentative="1">
+      <w:start w:val="1"/>
+      <w:numFmt w:val="lowerRoman"/>
+      <w:lvlText w:val="%9."/>
+      <w:lvlJc w:val="right"/>
+      <w:pPr>
+        <w:ind w:left="6545" w:hanging="180"/>
+      </w:pPr>
+    </w:lvl>
+  </w:abstractNum>
+  <w:abstractNum w:abstractNumId="24" w15:restartNumberingAfterBreak="0">
     <w:nsid w:val="5F9F32D3"/>
     <w:multiLevelType w:val="hybridMultilevel"/>
     <w:tmpl w:val="0E869C14"/>
@@ -3785,7 +4900,7 @@
       </w:rPr>
     </w:lvl>
   </w:abstractNum>
-  <w:abstractNum w:abstractNumId="22" w15:restartNumberingAfterBreak="0">
+  <w:abstractNum w:abstractNumId="25" w15:restartNumberingAfterBreak="0">
     <w:nsid w:val="66C56FB5"/>
     <w:multiLevelType w:val="hybridMultilevel"/>
     <w:tmpl w:val="A91AED78"/>
@@ -3871,7 +4986,7 @@
       </w:pPr>
     </w:lvl>
   </w:abstractNum>
-  <w:abstractNum w:abstractNumId="23" w15:restartNumberingAfterBreak="0">
+  <w:abstractNum w:abstractNumId="26" w15:restartNumberingAfterBreak="0">
     <w:nsid w:val="6E057C51"/>
     <w:multiLevelType w:val="hybridMultilevel"/>
     <w:tmpl w:val="48A65AF8"/>
@@ -3960,7 +5075,7 @@
       </w:pPr>
     </w:lvl>
   </w:abstractNum>
-  <w:abstractNum w:abstractNumId="24" w15:restartNumberingAfterBreak="0">
+  <w:abstractNum w:abstractNumId="27" w15:restartNumberingAfterBreak="0">
     <w:nsid w:val="6E904C10"/>
     <w:multiLevelType w:val="hybridMultilevel"/>
     <w:tmpl w:val="DDE8A958"/>
@@ -4046,7 +5161,7 @@
       </w:pPr>
     </w:lvl>
   </w:abstractNum>
-  <w:abstractNum w:abstractNumId="25" w15:restartNumberingAfterBreak="0">
+  <w:abstractNum w:abstractNumId="28" w15:restartNumberingAfterBreak="0">
     <w:nsid w:val="78DD0D2D"/>
     <w:multiLevelType w:val="hybridMultilevel"/>
     <w:tmpl w:val="466E65B8"/>
@@ -4135,7 +5250,7 @@
       </w:pPr>
     </w:lvl>
   </w:abstractNum>
-  <w:abstractNum w:abstractNumId="26" w15:restartNumberingAfterBreak="0">
+  <w:abstractNum w:abstractNumId="29" w15:restartNumberingAfterBreak="0">
     <w:nsid w:val="7AB960D2"/>
     <w:multiLevelType w:val="hybridMultilevel"/>
     <w:tmpl w:val="37CCE32A"/>
@@ -4224,7 +5339,7 @@
       </w:pPr>
     </w:lvl>
   </w:abstractNum>
-  <w:abstractNum w:abstractNumId="27" w15:restartNumberingAfterBreak="0">
+  <w:abstractNum w:abstractNumId="30" w15:restartNumberingAfterBreak="0">
     <w:nsid w:val="7D6F5F5A"/>
     <w:multiLevelType w:val="hybridMultilevel"/>
     <w:tmpl w:val="0EAE8948"/>
@@ -4338,31 +5453,31 @@
     </w:lvl>
   </w:abstractNum>
   <w:num w:numId="1" w16cid:durableId="1248615406">
-    <w:abstractNumId w:val="19"/>
+    <w:abstractNumId w:val="21"/>
   </w:num>
   <w:num w:numId="2" w16cid:durableId="1158158845">
-    <w:abstractNumId w:val="25"/>
+    <w:abstractNumId w:val="28"/>
   </w:num>
   <w:num w:numId="3" w16cid:durableId="684286618">
     <w:abstractNumId w:val="14"/>
   </w:num>
   <w:num w:numId="4" w16cid:durableId="373119300">
-    <w:abstractNumId w:val="21"/>
+    <w:abstractNumId w:val="24"/>
   </w:num>
   <w:num w:numId="5" w16cid:durableId="1800025540">
     <w:abstractNumId w:val="13"/>
   </w:num>
   <w:num w:numId="6" w16cid:durableId="1255438938">
-    <w:abstractNumId w:val="27"/>
+    <w:abstractNumId w:val="30"/>
   </w:num>
   <w:num w:numId="7" w16cid:durableId="1940605456">
     <w:abstractNumId w:val="1"/>
   </w:num>
   <w:num w:numId="8" w16cid:durableId="583030272">
-    <w:abstractNumId w:val="20"/>
+    <w:abstractNumId w:val="22"/>
   </w:num>
   <w:num w:numId="9" w16cid:durableId="1525942473">
-    <w:abstractNumId w:val="24"/>
+    <w:abstractNumId w:val="27"/>
   </w:num>
   <w:num w:numId="10" w16cid:durableId="1512524404">
     <w:abstractNumId w:val="1"/>
@@ -4401,7 +5516,7 @@
     <w:abstractNumId w:val="4"/>
   </w:num>
   <w:num w:numId="13" w16cid:durableId="1345980254">
-    <w:abstractNumId w:val="17"/>
+    <w:abstractNumId w:val="19"/>
     <w:lvlOverride w:ilvl="0">
       <w:startOverride w:val="1"/>
     </w:lvlOverride>
@@ -4431,7 +5546,7 @@
     </w:lvlOverride>
   </w:num>
   <w:num w:numId="14" w16cid:durableId="2126608598">
-    <w:abstractNumId w:val="22"/>
+    <w:abstractNumId w:val="25"/>
     <w:lvlOverride w:ilvl="0">
       <w:startOverride w:val="1"/>
     </w:lvlOverride>
@@ -4464,7 +5579,7 @@
     <w:abstractNumId w:val="9"/>
   </w:num>
   <w:num w:numId="16" w16cid:durableId="1784500731">
-    <w:abstractNumId w:val="18"/>
+    <w:abstractNumId w:val="20"/>
     <w:lvlOverride w:ilvl="0">
       <w:startOverride w:val="1"/>
     </w:lvlOverride>
@@ -4494,13 +5609,13 @@
     </w:lvlOverride>
   </w:num>
   <w:num w:numId="17" w16cid:durableId="1201089885">
+    <w:abstractNumId w:val="29"/>
+  </w:num>
+  <w:num w:numId="18" w16cid:durableId="1814056848">
     <w:abstractNumId w:val="26"/>
   </w:num>
-  <w:num w:numId="18" w16cid:durableId="1814056848">
-    <w:abstractNumId w:val="23"/>
-  </w:num>
   <w:num w:numId="19" w16cid:durableId="1709456282">
-    <w:abstractNumId w:val="16"/>
+    <w:abstractNumId w:val="18"/>
   </w:num>
   <w:num w:numId="20" w16cid:durableId="1597209667">
     <w:abstractNumId w:val="15"/>
@@ -4531,6 +5646,15 @@
   </w:num>
   <w:num w:numId="29" w16cid:durableId="1151409088">
     <w:abstractNumId w:val="12"/>
+  </w:num>
+  <w:num w:numId="30" w16cid:durableId="643120951">
+    <w:abstractNumId w:val="16"/>
+  </w:num>
+  <w:num w:numId="31" w16cid:durableId="153842550">
+    <w:abstractNumId w:val="23"/>
+  </w:num>
+  <w:num w:numId="32" w16cid:durableId="1721439920">
+    <w:abstractNumId w:val="17"/>
   </w:num>
 </w:numbering>
 </file>
@@ -5005,7 +6129,6 @@
   <w:style w:type="character" w:default="1" w:styleId="a0">
     <w:name w:val="Default Paragraph Font"/>
     <w:uiPriority w:val="1"/>
-    <w:semiHidden/>
     <w:unhideWhenUsed/>
   </w:style>
   <w:style w:type="table" w:default="1" w:styleId="a1">
@@ -5259,6 +6382,16 @@
     <w:name w:val="q4iawc"/>
     <w:basedOn w:val="a0"/>
     <w:rsid w:val="00D80334"/>
+  </w:style>
+  <w:style w:type="character" w:customStyle="1" w:styleId="hwtze">
+    <w:name w:val="hwtze"/>
+    <w:basedOn w:val="a0"/>
+    <w:rsid w:val="008E5350"/>
+  </w:style>
+  <w:style w:type="character" w:customStyle="1" w:styleId="rynqvb">
+    <w:name w:val="rynqvb"/>
+    <w:basedOn w:val="a0"/>
+    <w:rsid w:val="008E5350"/>
   </w:style>
 </w:styles>
 </file>

</xml_diff>

<commit_message>
Data generating in process
</commit_message>
<xml_diff>
--- a/ex3/EX3_YonatanGreenshpan_NoaBenDavid.docx
+++ b/ex3/EX3_YonatanGreenshpan_NoaBenDavid.docx
@@ -938,7 +938,7 @@
         <w:t xml:space="preserve">, </w:t>
       </w:r>
       <w:r>
-        <w:t xml:space="preserve">Gender, Address, X, Y, DateOfBirth, </w:t>
+        <w:t xml:space="preserve">Gender, Address, DateOfBirth, </w:t>
       </w:r>
       <w:r>
         <w:rPr>
@@ -1239,15 +1239,6 @@
         <w:t xml:space="preserve"> </w:t>
       </w:r>
       <w:r>
-        <w:t>Room, Shelf</w:t>
-      </w:r>
-      <w:r>
-        <w:t>,</w:t>
-      </w:r>
-      <w:r>
-        <w:t xml:space="preserve"> </w:t>
-      </w:r>
-      <w:r>
         <w:t>Quantity</w:t>
       </w:r>
       <w:r>
@@ -1291,9 +1282,6 @@
           <w:u w:val="single"/>
         </w:rPr>
         <w:t>Address</w:t>
-      </w:r>
-      <w:r>
-        <w:t>, X, Y</w:t>
       </w:r>
       <w:r>
         <w:t>,</w:t>

</xml_diff>

<commit_message>
The scheme is well defined. All data added.In the word Question 1-2 is well answered.
</commit_message>
<xml_diff>
--- a/ex3/EX3_YonatanGreenshpan_NoaBenDavid.docx
+++ b/ex3/EX3_YonatanGreenshpan_NoaBenDavid.docx
@@ -4,6 +4,7 @@
   <w:body>
     <w:p>
       <w:pPr>
+        <w:bidi w:val="0"/>
         <w:rPr>
           <w:rFonts w:hint="cs"/>
           <w:rtl/>
@@ -128,7 +129,6 @@
     <w:p>
       <w:pPr>
         <w:bidi w:val="0"/>
-        <w:ind w:left="567"/>
         <w:rPr>
           <w:sz w:val="28"/>
           <w:szCs w:val="28"/>
@@ -187,443 +187,42 @@
     <w:p>
       <w:pPr>
         <w:bidi w:val="0"/>
-        <w:ind w:left="709"/>
-        <w:rPr>
-          <w:sz w:val="24"/>
-          <w:szCs w:val="24"/>
-        </w:rPr>
-      </w:pPr>
-      <w:r>
-        <w:rPr>
-          <w:sz w:val="24"/>
-          <w:szCs w:val="24"/>
-        </w:rPr>
-        <w:t>Please provide your own database scenario</w:t>
-      </w:r>
-      <w:r>
-        <w:rPr>
-          <w:sz w:val="24"/>
-          <w:szCs w:val="24"/>
-        </w:rPr>
-        <w:t xml:space="preserve">. </w:t>
-      </w:r>
-    </w:p>
-    <w:p>
-      <w:pPr>
-        <w:bidi w:val="0"/>
-        <w:ind w:left="709"/>
-        <w:rPr>
-          <w:sz w:val="24"/>
-          <w:szCs w:val="24"/>
-        </w:rPr>
-      </w:pPr>
-      <w:r>
-        <w:rPr>
-          <w:sz w:val="24"/>
-          <w:szCs w:val="24"/>
-        </w:rPr>
-        <w:t>Make sure you</w:t>
-      </w:r>
-      <w:r>
-        <w:rPr>
-          <w:sz w:val="24"/>
-          <w:szCs w:val="24"/>
-        </w:rPr>
-        <w:t>r database</w:t>
-      </w:r>
-      <w:r>
-        <w:rPr>
-          <w:sz w:val="24"/>
-          <w:szCs w:val="24"/>
-        </w:rPr>
-        <w:t xml:space="preserve"> </w:t>
-      </w:r>
-      <w:r>
-        <w:rPr>
-          <w:sz w:val="24"/>
-          <w:szCs w:val="24"/>
-        </w:rPr>
-        <w:t>is meet with</w:t>
-      </w:r>
-      <w:r>
-        <w:rPr>
-          <w:sz w:val="24"/>
-          <w:szCs w:val="24"/>
-        </w:rPr>
-        <w:t xml:space="preserve"> the following properties:</w:t>
-      </w:r>
-    </w:p>
-    <w:p>
-      <w:pPr>
-        <w:pStyle w:val="aa"/>
-        <w:numPr>
-          <w:ilvl w:val="0"/>
-          <w:numId w:val="28"/>
-        </w:numPr>
-        <w:bidi w:val="0"/>
-        <w:rPr>
-          <w:sz w:val="24"/>
-          <w:szCs w:val="24"/>
-        </w:rPr>
-      </w:pPr>
-      <w:r>
-        <w:rPr>
-          <w:sz w:val="24"/>
-          <w:szCs w:val="24"/>
-        </w:rPr>
-        <w:t>At least 6 different entities.</w:t>
-      </w:r>
-    </w:p>
-    <w:p>
-      <w:pPr>
-        <w:pStyle w:val="aa"/>
-        <w:numPr>
-          <w:ilvl w:val="0"/>
-          <w:numId w:val="28"/>
-        </w:numPr>
-        <w:bidi w:val="0"/>
-        <w:rPr>
-          <w:sz w:val="24"/>
-          <w:szCs w:val="24"/>
-        </w:rPr>
-      </w:pPr>
-      <w:r>
-        <w:rPr>
-          <w:sz w:val="24"/>
-          <w:szCs w:val="24"/>
-        </w:rPr>
-        <w:t xml:space="preserve">One entity </w:t>
-      </w:r>
-      <w:r>
-        <w:rPr>
-          <w:sz w:val="24"/>
-          <w:szCs w:val="24"/>
-        </w:rPr>
-        <w:t>needs</w:t>
-      </w:r>
-      <w:r>
-        <w:rPr>
-          <w:sz w:val="24"/>
-          <w:szCs w:val="24"/>
-        </w:rPr>
-        <w:t xml:space="preserve"> to follow a </w:t>
-      </w:r>
-      <w:r>
-        <w:rPr>
-          <w:sz w:val="24"/>
-          <w:szCs w:val="24"/>
-        </w:rPr>
-        <w:t>one kin</w:t>
-      </w:r>
-      <w:r>
-        <w:rPr>
-          <w:sz w:val="24"/>
-          <w:szCs w:val="24"/>
-        </w:rPr>
-        <w:t>d</w:t>
-      </w:r>
-      <w:r>
-        <w:rPr>
-          <w:sz w:val="24"/>
-          <w:szCs w:val="24"/>
-        </w:rPr>
-        <w:t xml:space="preserve"> of generalization (</w:t>
-      </w:r>
-      <w:r>
-        <w:rPr>
-          <w:sz w:val="24"/>
-          <w:szCs w:val="24"/>
-        </w:rPr>
-        <w:t>covering/overlapping</w:t>
-      </w:r>
-      <w:r>
-        <w:rPr>
-          <w:sz w:val="24"/>
-          <w:szCs w:val="24"/>
-        </w:rPr>
-        <w:t>)</w:t>
-      </w:r>
-      <w:r>
-        <w:rPr>
-          <w:sz w:val="24"/>
-          <w:szCs w:val="24"/>
-        </w:rPr>
-        <w:t>.</w:t>
-      </w:r>
-    </w:p>
-    <w:p>
-      <w:pPr>
-        <w:pStyle w:val="aa"/>
-        <w:numPr>
-          <w:ilvl w:val="0"/>
-          <w:numId w:val="28"/>
-        </w:numPr>
-        <w:bidi w:val="0"/>
-        <w:rPr>
-          <w:sz w:val="24"/>
-          <w:szCs w:val="24"/>
-        </w:rPr>
-      </w:pPr>
-      <w:r>
-        <w:rPr>
-          <w:sz w:val="24"/>
-          <w:szCs w:val="24"/>
-        </w:rPr>
-        <w:t xml:space="preserve">At least 4 different </w:t>
-      </w:r>
-      <w:r>
-        <w:rPr>
-          <w:sz w:val="24"/>
-          <w:szCs w:val="24"/>
-        </w:rPr>
-        <w:t>relationships</w:t>
-      </w:r>
-      <w:r>
-        <w:rPr>
-          <w:sz w:val="24"/>
-          <w:szCs w:val="24"/>
-        </w:rPr>
-        <w:t xml:space="preserve"> (connection between the entities)</w:t>
-      </w:r>
-      <w:r>
-        <w:rPr>
-          <w:sz w:val="24"/>
-          <w:szCs w:val="24"/>
-        </w:rPr>
-        <w:t>:</w:t>
-      </w:r>
-    </w:p>
-    <w:p>
-      <w:pPr>
-        <w:pStyle w:val="aa"/>
-        <w:numPr>
-          <w:ilvl w:val="1"/>
-          <w:numId w:val="28"/>
-        </w:numPr>
-        <w:bidi w:val="0"/>
-        <w:rPr>
-          <w:sz w:val="24"/>
-          <w:szCs w:val="24"/>
-        </w:rPr>
-      </w:pPr>
-      <w:r>
-        <w:rPr>
-          <w:sz w:val="24"/>
-          <w:szCs w:val="24"/>
-        </w:rPr>
-        <w:t>one of them is a trinary connection</w:t>
-      </w:r>
-      <w:r>
-        <w:rPr>
-          <w:sz w:val="24"/>
-          <w:szCs w:val="24"/>
-        </w:rPr>
-        <w:t>.</w:t>
-      </w:r>
-    </w:p>
-    <w:p>
-      <w:pPr>
-        <w:pStyle w:val="aa"/>
-        <w:numPr>
-          <w:ilvl w:val="1"/>
-          <w:numId w:val="28"/>
-        </w:numPr>
-        <w:bidi w:val="0"/>
-        <w:rPr>
-          <w:sz w:val="24"/>
-          <w:szCs w:val="24"/>
-        </w:rPr>
-      </w:pPr>
-      <w:r>
-        <w:rPr>
-          <w:sz w:val="24"/>
-          <w:szCs w:val="24"/>
-        </w:rPr>
-        <w:t xml:space="preserve">one is </w:t>
-      </w:r>
-      <w:r>
-        <w:rPr>
-          <w:sz w:val="24"/>
-          <w:szCs w:val="24"/>
-        </w:rPr>
-        <w:t>a</w:t>
-      </w:r>
-      <w:r>
-        <w:rPr>
-          <w:sz w:val="24"/>
-          <w:szCs w:val="24"/>
-        </w:rPr>
-        <w:t xml:space="preserve"> unary connection</w:t>
-      </w:r>
-      <w:r>
-        <w:rPr>
-          <w:sz w:val="24"/>
-          <w:szCs w:val="24"/>
-        </w:rPr>
-        <w:t>.</w:t>
-      </w:r>
-    </w:p>
-    <w:p>
-      <w:pPr>
-        <w:pStyle w:val="aa"/>
-        <w:numPr>
-          <w:ilvl w:val="0"/>
-          <w:numId w:val="28"/>
-        </w:numPr>
-        <w:bidi w:val="0"/>
-        <w:rPr>
-          <w:sz w:val="24"/>
-          <w:szCs w:val="24"/>
-        </w:rPr>
-      </w:pPr>
-      <w:r>
-        <w:rPr>
-          <w:sz w:val="24"/>
-          <w:szCs w:val="24"/>
-        </w:rPr>
-        <w:t xml:space="preserve"> </w:t>
-      </w:r>
-      <w:r>
-        <w:rPr>
-          <w:sz w:val="24"/>
-          <w:szCs w:val="24"/>
-        </w:rPr>
-        <w:t xml:space="preserve">For each entity provide at least </w:t>
-      </w:r>
-      <w:r>
-        <w:rPr>
-          <w:sz w:val="24"/>
-          <w:szCs w:val="24"/>
-        </w:rPr>
-        <w:t>3</w:t>
-      </w:r>
-      <w:r>
-        <w:rPr>
-          <w:sz w:val="24"/>
-          <w:szCs w:val="24"/>
-        </w:rPr>
-        <w:t xml:space="preserve"> attributes</w:t>
-      </w:r>
-      <w:r>
-        <w:rPr>
-          <w:sz w:val="24"/>
-          <w:szCs w:val="24"/>
-        </w:rPr>
-        <w:t>.</w:t>
-      </w:r>
-      <w:r>
-        <w:rPr>
-          <w:sz w:val="24"/>
-          <w:szCs w:val="24"/>
-        </w:rPr>
-        <w:t xml:space="preserve"> Think which one will be a primary key and why.</w:t>
-      </w:r>
-    </w:p>
-    <w:p>
-      <w:pPr>
-        <w:bidi w:val="0"/>
-        <w:ind w:left="709"/>
-        <w:rPr>
-          <w:sz w:val="24"/>
-          <w:szCs w:val="24"/>
-        </w:rPr>
-      </w:pPr>
-      <w:r>
-        <w:rPr>
-          <w:sz w:val="24"/>
-          <w:szCs w:val="24"/>
-        </w:rPr>
-        <w:t xml:space="preserve">In addition, provide a short explanation why you </w:t>
-      </w:r>
-      <w:r>
-        <w:rPr>
-          <w:sz w:val="24"/>
-          <w:szCs w:val="24"/>
-        </w:rPr>
-        <w:t>choose</w:t>
-      </w:r>
-      <w:r>
-        <w:rPr>
-          <w:sz w:val="24"/>
-          <w:szCs w:val="24"/>
-        </w:rPr>
-        <w:t xml:space="preserve"> this database</w:t>
-      </w:r>
-      <w:r>
-        <w:rPr>
-          <w:sz w:val="24"/>
-          <w:szCs w:val="24"/>
-        </w:rPr>
-        <w:t xml:space="preserve"> and </w:t>
-      </w:r>
-      <w:r>
-        <w:rPr>
-          <w:sz w:val="24"/>
-          <w:szCs w:val="24"/>
-        </w:rPr>
-        <w:t xml:space="preserve">a short description for </w:t>
-      </w:r>
-    </w:p>
-    <w:p>
-      <w:pPr>
-        <w:bidi w:val="0"/>
-        <w:ind w:left="709"/>
-        <w:rPr>
-          <w:sz w:val="24"/>
-          <w:szCs w:val="24"/>
-        </w:rPr>
-      </w:pPr>
-      <w:r>
-        <w:rPr>
-          <w:sz w:val="24"/>
-          <w:szCs w:val="24"/>
-        </w:rPr>
-        <w:t>---------------------------------------------------------------------------------------------------------------------------------</w:t>
-      </w:r>
-    </w:p>
-    <w:p>
-      <w:pPr>
-        <w:bidi w:val="0"/>
-        <w:ind w:left="709"/>
-        <w:rPr>
-          <w:i/>
-          <w:iCs/>
-          <w:sz w:val="24"/>
-          <w:szCs w:val="24"/>
-        </w:rPr>
-      </w:pPr>
-      <w:r>
-        <w:rPr>
-          <w:i/>
-          <w:iCs/>
-          <w:sz w:val="24"/>
-          <w:szCs w:val="24"/>
-        </w:rPr>
-        <w:t>Answer</w:t>
-      </w:r>
-      <w:r>
-        <w:rPr>
-          <w:i/>
-          <w:iCs/>
-          <w:sz w:val="24"/>
-          <w:szCs w:val="24"/>
-        </w:rPr>
-        <w:t>:</w:t>
-      </w:r>
-    </w:p>
-    <w:p>
-      <w:pPr>
-        <w:bidi w:val="0"/>
         <w:spacing w:after="0" w:line="360" w:lineRule="auto"/>
-        <w:ind w:left="709"/>
+        <w:ind w:left="142"/>
         <w:jc w:val="both"/>
-      </w:pPr>
-      <w:r>
         <w:rPr>
           <w:rStyle w:val="rynqvb"/>
           <w:lang w:val="en"/>
         </w:rPr>
-        <w:t>The scenario we will refer to is that of a particularly innovative flower shop that decided to use the services of drones.</w:t>
+      </w:pPr>
+    </w:p>
+    <w:p>
+      <w:pPr>
+        <w:bidi w:val="0"/>
+        <w:spacing w:after="0" w:line="360" w:lineRule="auto"/>
+        <w:ind w:left="142"/>
+        <w:jc w:val="both"/>
+      </w:pPr>
+      <w:r>
+        <w:rPr>
+          <w:rStyle w:val="rynqvb"/>
+          <w:lang w:val="en"/>
+        </w:rPr>
+        <w:t xml:space="preserve">The scenario we will refer to is that of a particularly innovative flower shop </w:t>
+      </w:r>
+      <w:r>
+        <w:rPr>
+          <w:rStyle w:val="rynqvb"/>
+          <w:lang w:val="en"/>
+        </w:rPr>
+        <w:t xml:space="preserve">in Tel-Aviv </w:t>
+      </w:r>
+      <w:r>
+        <w:rPr>
+          <w:rStyle w:val="rynqvb"/>
+          <w:lang w:val="en"/>
+        </w:rPr>
+        <w:t>that decided to use the services of drones.</w:t>
       </w:r>
       <w:r>
         <w:rPr>
@@ -714,89 +313,108 @@
           <w:rStyle w:val="rynqvb"/>
           <w:lang w:val="en"/>
         </w:rPr>
-        <w:t>algorithms.</w:t>
-      </w:r>
-      <w:r>
+        <w:t>algorithms</w:t>
+      </w:r>
+      <w:r>
+        <w:rPr>
+          <w:rStyle w:val="rynqvb"/>
+          <w:lang w:val="en"/>
+        </w:rPr>
+        <w:t>: NavGar and NavFree</w:t>
+      </w:r>
+      <w:r>
+        <w:rPr>
+          <w:rStyle w:val="rynqvb"/>
+          <w:lang w:val="en"/>
+        </w:rPr>
+        <w:t>.</w:t>
+      </w:r>
+      <w:r>
+        <w:rPr>
+          <w:rStyle w:val="rynqvb"/>
+          <w:lang w:val="en"/>
+        </w:rPr>
+        <w:t xml:space="preserve"> The owner of the store wants to expand her business, so she looks for new opportunities. Recently</w:t>
+      </w:r>
+      <w:r>
+        <w:rPr>
+          <w:lang w:val="en"/>
+        </w:rPr>
+        <w:t>, t</w:t>
+      </w:r>
+      <w:r>
+        <w:rPr>
+          <w:lang w:val="en"/>
+        </w:rPr>
+        <w:t>o attract new customers</w:t>
+      </w:r>
+      <w:r>
+        <w:rPr>
+          <w:lang w:val="en"/>
+        </w:rPr>
         <w:t xml:space="preserve"> </w:t>
       </w:r>
       <w:r>
         <w:rPr>
           <w:lang w:val="en"/>
         </w:rPr>
-        <w:t>T</w:t>
+        <w:t xml:space="preserve">the owner of the store decided to give a benefit </w:t>
       </w:r>
       <w:r>
         <w:rPr>
           <w:lang w:val="en"/>
         </w:rPr>
-        <w:t xml:space="preserve">o attract new customers, the owner of the store decided to give a benefit </w:t>
+        <w:t>in</w:t>
       </w:r>
       <w:r>
         <w:rPr>
           <w:lang w:val="en"/>
         </w:rPr>
-        <w:t>in</w:t>
+        <w:t xml:space="preserve"> which everyone who received a bouquet of flowers, can buy a discounted gift card to purchase food at one of the food </w:t>
       </w:r>
       <w:r>
         <w:rPr>
           <w:lang w:val="en"/>
         </w:rPr>
-        <w:t xml:space="preserve"> which everyone who received a bouquet of flowers, can buy a discounted gift card to purchase food at one of the </w:t>
-      </w:r>
-      <w:proofErr w:type="gramStart"/>
+        <w:t>businesses</w:t>
+      </w:r>
       <w:r>
         <w:rPr>
           <w:lang w:val="en"/>
         </w:rPr>
-        <w:t>food</w:t>
-      </w:r>
-      <w:proofErr w:type="gramEnd"/>
-      <w:r>
-        <w:rPr>
-          <w:lang w:val="en"/>
-        </w:rPr>
-        <w:t xml:space="preserve"> </w:t>
-      </w:r>
-      <w:proofErr w:type="spellStart"/>
-      <w:r>
-        <w:rPr>
-          <w:lang w:val="en"/>
-        </w:rPr>
-        <w:t>buisnesses</w:t>
-      </w:r>
-      <w:proofErr w:type="spellEnd"/>
-      <w:r>
-        <w:rPr>
-          <w:lang w:val="en"/>
-        </w:rPr>
         <w:t xml:space="preserve"> that works with the flower shop.</w:t>
       </w:r>
+      <w:r>
+        <w:t xml:space="preserve"> In addition, married couples get discount for sending flowers to each other.</w:t>
+      </w:r>
     </w:p>
     <w:p>
       <w:pPr>
         <w:bidi w:val="0"/>
         <w:spacing w:after="0" w:line="360" w:lineRule="auto"/>
-        <w:ind w:left="709"/>
-      </w:pPr>
-    </w:p>
-    <w:p>
-      <w:pPr>
-        <w:bidi w:val="0"/>
-      </w:pPr>
-      <w:r>
-        <w:br w:type="page"/>
-      </w:r>
+        <w:ind w:left="142"/>
+        <w:jc w:val="both"/>
+      </w:pPr>
     </w:p>
     <w:p>
       <w:pPr>
         <w:bidi w:val="0"/>
         <w:spacing w:after="0" w:line="360" w:lineRule="auto"/>
+        <w:ind w:left="142"/>
+        <w:jc w:val="both"/>
+      </w:pPr>
+      <w:r>
+        <w:t>We will define the entities and relations in our model as follow:</w:t>
+      </w:r>
+    </w:p>
+    <w:p>
+      <w:pPr>
+        <w:bidi w:val="0"/>
       </w:pPr>
       <w:r>
         <w:rPr>
           <w:u w:val="single"/>
         </w:rPr>
-        <w:lastRenderedPageBreak/>
         <w:t>Entities</w:t>
       </w:r>
       <w:r>
@@ -815,40 +433,7 @@
         <w:ind w:left="720"/>
       </w:pPr>
       <w:r>
-        <w:t>Drone (</w:t>
-      </w:r>
-      <w:r>
-        <w:rPr>
-          <w:u w:val="single"/>
-        </w:rPr>
-        <w:t>DroneID</w:t>
-      </w:r>
-      <w:r>
-        <w:t xml:space="preserve">, </w:t>
-      </w:r>
-      <w:r>
-        <w:t>Manufacturer</w:t>
-      </w:r>
-      <w:r>
-        <w:t xml:space="preserve">, </w:t>
-      </w:r>
-      <w:r>
-        <w:t>Model</w:t>
-      </w:r>
-      <w:r>
-        <w:t xml:space="preserve">, </w:t>
-      </w:r>
-      <w:r>
-        <w:t>PayloadCapacity</w:t>
-      </w:r>
-      <w:r>
-        <w:t>, AlgoUse</w:t>
-      </w:r>
-      <w:r>
-        <w:t>s</w:t>
-      </w:r>
-      <w:r>
-        <w:t>)</w:t>
+        <w:t xml:space="preserve">Drone </w:t>
       </w:r>
     </w:p>
     <w:p>
@@ -871,36 +456,6 @@
       <w:r>
         <w:t xml:space="preserve"> </w:t>
       </w:r>
-      <w:r>
-        <w:t>(</w:t>
-      </w:r>
-      <w:r>
-        <w:rPr>
-          <w:u w:val="single"/>
-        </w:rPr>
-        <w:t>Algo</w:t>
-      </w:r>
-      <w:r>
-        <w:rPr>
-          <w:u w:val="single"/>
-        </w:rPr>
-        <w:t>Name</w:t>
-      </w:r>
-      <w:r>
-        <w:t xml:space="preserve">, </w:t>
-      </w:r>
-      <w:r>
-        <w:t>License</w:t>
-      </w:r>
-      <w:r>
-        <w:t xml:space="preserve">, </w:t>
-      </w:r>
-      <w:r>
-        <w:t>NeedInternet, BasedGPS</w:t>
-      </w:r>
-      <w:r>
-        <w:t>)</w:t>
-      </w:r>
     </w:p>
     <w:p>
       <w:pPr>
@@ -916,45 +471,6 @@
       <w:r>
         <w:t>Costumer</w:t>
       </w:r>
-      <w:r>
-        <w:t xml:space="preserve"> </w:t>
-      </w:r>
-      <w:r>
-        <w:t>(</w:t>
-      </w:r>
-      <w:r>
-        <w:rPr>
-          <w:u w:val="single"/>
-        </w:rPr>
-        <w:t>ID</w:t>
-      </w:r>
-      <w:r>
-        <w:t xml:space="preserve">, </w:t>
-      </w:r>
-      <w:r>
-        <w:t>FullName</w:t>
-      </w:r>
-      <w:r>
-        <w:t xml:space="preserve">, </w:t>
-      </w:r>
-      <w:r>
-        <w:t xml:space="preserve">Gender, Address, DateOfBirth, </w:t>
-      </w:r>
-      <w:r>
-        <w:rPr>
-          <w:rFonts w:hint="cs"/>
-        </w:rPr>
-        <w:t>P</w:t>
-      </w:r>
-      <w:r>
-        <w:t>artnerID</w:t>
-      </w:r>
-      <w:r>
-        <w:t>, GiftCardEligible</w:t>
-      </w:r>
-      <w:r>
-        <w:t>)</w:t>
-      </w:r>
     </w:p>
     <w:p>
       <w:pPr>
@@ -970,76 +486,6 @@
       <w:r>
         <w:t xml:space="preserve">Product </w:t>
       </w:r>
-      <w:r>
-        <w:t>(</w:t>
-      </w:r>
-      <w:r>
-        <w:rPr>
-          <w:u w:val="single"/>
-        </w:rPr>
-        <w:t>CatalogNumber</w:t>
-      </w:r>
-      <w:r>
-        <w:t>,</w:t>
-      </w:r>
-      <w:r>
-        <w:t xml:space="preserve"> Type, Price</w:t>
-      </w:r>
-      <w:r>
-        <w:t>,</w:t>
-      </w:r>
-      <w:r>
-        <w:t xml:space="preserve"> </w:t>
-      </w:r>
-      <w:r>
-        <w:t>weight, height</w:t>
-      </w:r>
-      <w:r>
-        <w:t>)</w:t>
-      </w:r>
-    </w:p>
-    <w:p>
-      <w:pPr>
-        <w:pStyle w:val="aa"/>
-        <w:bidi w:val="0"/>
-        <w:spacing w:after="0" w:line="360" w:lineRule="auto"/>
-      </w:pPr>
-      <w:r>
-        <w:t xml:space="preserve">(The </w:t>
-      </w:r>
-      <w:r>
-        <w:rPr>
-          <w:i/>
-          <w:iCs/>
-        </w:rPr>
-        <w:t>type</w:t>
-      </w:r>
-      <w:r>
-        <w:t xml:space="preserve"> attribute </w:t>
-      </w:r>
-      <w:r>
-        <w:t xml:space="preserve">determine rather it is subclass </w:t>
-      </w:r>
-      <w:r>
-        <w:rPr>
-          <w:i/>
-          <w:iCs/>
-        </w:rPr>
-        <w:t>Food</w:t>
-      </w:r>
-      <w:r>
-        <w:t xml:space="preserve"> or </w:t>
-      </w:r>
-      <w:r>
-        <w:rPr>
-          <w:i/>
-          <w:iCs/>
-        </w:rPr>
-        <w:t>Flowers</w:t>
-      </w:r>
-      <w:r>
-        <w:t xml:space="preserve"> )</w:t>
-      </w:r>
     </w:p>
     <w:p>
       <w:pPr>
@@ -1062,7 +508,19 @@
         <w:rPr>
           <w:u w:val="single"/>
         </w:rPr>
+        <w:t>FoodID</w:t>
+      </w:r>
+      <w:r>
+        <w:t xml:space="preserve"> </w:t>
+      </w:r>
+      <w:r>
+        <w:t xml:space="preserve">, </w:t>
+      </w:r>
+      <w:r>
         <w:t>CatalogNumber</w:t>
+      </w:r>
+      <w:r>
+        <w:t>(FK)</w:t>
       </w:r>
       <w:r>
         <w:t xml:space="preserve">, </w:t>
@@ -1119,9 +577,33 @@
         <w:rPr>
           <w:u w:val="single"/>
         </w:rPr>
+        <w:t>F</w:t>
+      </w:r>
+      <w:r>
+        <w:rPr>
+          <w:u w:val="single"/>
+        </w:rPr>
+        <w:t>lower</w:t>
+      </w:r>
+      <w:r>
+        <w:rPr>
+          <w:u w:val="single"/>
+        </w:rPr>
+        <w:t>ID</w:t>
+      </w:r>
+      <w:r>
+        <w:t xml:space="preserve"> </w:t>
+      </w:r>
+      <w:r>
+        <w:t xml:space="preserve">, </w:t>
+      </w:r>
+      <w:r>
         <w:t>CatalogNumber</w:t>
       </w:r>
       <w:r>
+        <w:t>(FK)</w:t>
+      </w:r>
+      <w:r>
         <w:t xml:space="preserve">, </w:t>
       </w:r>
       <w:r>
@@ -1132,6 +614,9 @@
       </w:r>
       <w:r>
         <w:t>LightNeed, WaterNeed</w:t>
+      </w:r>
+      <w:r>
+        <w:t>, Inventory</w:t>
       </w:r>
       <w:r>
         <w:t>)</w:t>
@@ -1149,61 +634,10 @@
         <w:ind w:left="720"/>
       </w:pPr>
       <w:r>
-        <w:t xml:space="preserve">Order </w:t>
-      </w:r>
-      <w:r>
-        <w:t>(</w:t>
-      </w:r>
-      <w:r>
-        <w:rPr>
-          <w:u w:val="single"/>
-        </w:rPr>
-        <w:t>CostumerID</w:t>
-      </w:r>
-      <w:r>
-        <w:t>,</w:t>
+        <w:t>Flowers inventory</w:t>
       </w:r>
       <w:r>
         <w:t xml:space="preserve"> </w:t>
-      </w:r>
-      <w:r>
-        <w:rPr>
-          <w:u w:val="single"/>
-        </w:rPr>
-        <w:t>TimeDate</w:t>
-      </w:r>
-      <w:r>
-        <w:t xml:space="preserve">, </w:t>
-      </w:r>
-      <w:r>
-        <w:rPr>
-          <w:u w:val="single"/>
-        </w:rPr>
-        <w:t>CatalogNumber</w:t>
-      </w:r>
-      <w:r>
-        <w:t xml:space="preserve">, </w:t>
-      </w:r>
-      <w:r>
-        <w:t>DroneID</w:t>
-      </w:r>
-      <w:r>
-        <w:t xml:space="preserve">, </w:t>
-      </w:r>
-      <w:r>
-        <w:t xml:space="preserve"> </w:t>
-      </w:r>
-      <w:r>
-        <w:t>Quantity</w:t>
-      </w:r>
-      <w:r>
-        <w:t xml:space="preserve">, </w:t>
-      </w:r>
-      <w:r>
-        <w:t>TotalPrice,</w:t>
-      </w:r>
-      <w:r>
-        <w:t>)</w:t>
       </w:r>
     </w:p>
     <w:p>
@@ -1218,91 +652,17 @@
         <w:ind w:left="720"/>
       </w:pPr>
       <w:r>
-        <w:t>Flowers inventory</w:t>
-      </w:r>
-      <w:r>
-        <w:t xml:space="preserve"> </w:t>
-      </w:r>
-      <w:r>
-        <w:t>(</w:t>
-      </w:r>
-      <w:r>
-        <w:rPr>
-          <w:u w:val="single"/>
-        </w:rPr>
-        <w:t>CatalogNumber</w:t>
-      </w:r>
-      <w:r>
-        <w:t>,</w:t>
-      </w:r>
-      <w:r>
-        <w:t xml:space="preserve"> </w:t>
-      </w:r>
-      <w:r>
-        <w:t>Quantity</w:t>
-      </w:r>
-      <w:r>
-        <w:t>)</w:t>
-      </w:r>
-    </w:p>
-    <w:p>
-      <w:pPr>
-        <w:pStyle w:val="aa"/>
-        <w:numPr>
-          <w:ilvl w:val="0"/>
-          <w:numId w:val="30"/>
-        </w:numPr>
-        <w:bidi w:val="0"/>
-        <w:spacing w:after="0" w:line="360" w:lineRule="auto"/>
-        <w:ind w:left="720"/>
-      </w:pPr>
-      <w:r>
         <w:t xml:space="preserve">Food Business </w:t>
       </w:r>
-      <w:r>
-        <w:t>(</w:t>
-      </w:r>
-      <w:r>
-        <w:rPr>
-          <w:u w:val="single"/>
-        </w:rPr>
-        <w:t>Buisness</w:t>
-      </w:r>
-      <w:r>
-        <w:rPr>
-          <w:u w:val="single"/>
-        </w:rPr>
-        <w:t>Name</w:t>
-      </w:r>
-      <w:r>
-        <w:t xml:space="preserve">, </w:t>
-      </w:r>
-      <w:r>
-        <w:rPr>
-          <w:u w:val="single"/>
-        </w:rPr>
-        <w:t>Address</w:t>
-      </w:r>
-      <w:r>
-        <w:t>,</w:t>
-      </w:r>
-      <w:r>
-        <w:t xml:space="preserve"> </w:t>
-      </w:r>
-      <w:r>
-        <w:t>Phone</w:t>
-      </w:r>
-      <w:r>
-        <w:t>)</w:t>
-      </w:r>
-    </w:p>
-    <w:p>
-      <w:pPr>
-        <w:bidi w:val="0"/>
-        <w:spacing w:after="0" w:line="360" w:lineRule="auto"/>
-        <w:rPr>
-          <w:u w:val="single"/>
-        </w:rPr>
+    </w:p>
+    <w:p>
+      <w:pPr>
+        <w:bidi w:val="0"/>
+      </w:pPr>
+    </w:p>
+    <w:p>
+      <w:pPr>
+        <w:bidi w:val="0"/>
       </w:pPr>
       <w:r>
         <w:rPr>
@@ -1322,7 +682,10 @@
         <w:spacing w:after="0" w:line="360" w:lineRule="auto"/>
       </w:pPr>
       <w:r>
-        <w:t xml:space="preserve">One costumer is </w:t>
+        <w:t>C</w:t>
+      </w:r>
+      <w:r>
+        <w:t xml:space="preserve">ostumer is </w:t>
       </w:r>
       <w:r>
         <w:rPr>
@@ -1338,6 +701,10 @@
         <w:t xml:space="preserve">- </w:t>
       </w:r>
       <w:r>
+        <w:rPr>
+          <w:b/>
+          <w:bCs/>
+        </w:rPr>
         <w:t>Unary</w:t>
       </w:r>
     </w:p>
@@ -1352,26 +719,18 @@
         <w:spacing w:after="0" w:line="360" w:lineRule="auto"/>
       </w:pPr>
       <w:r>
-        <w:t xml:space="preserve">Flowers </w:t>
+        <w:lastRenderedPageBreak/>
+        <w:t xml:space="preserve">Costumer </w:t>
       </w:r>
       <w:r>
         <w:rPr>
           <w:b/>
           <w:bCs/>
         </w:rPr>
-        <w:t>available</w:t>
-      </w:r>
-      <w:r>
-        <w:t xml:space="preserve"> at </w:t>
-      </w:r>
-      <w:r>
-        <w:t>f</w:t>
-      </w:r>
-      <w:r>
-        <w:t>lowers inventory</w:t>
-      </w:r>
-      <w:r>
-        <w:t xml:space="preserve"> - Binary</w:t>
+        <w:t>made an order</w:t>
+      </w:r>
+      <w:r>
+        <w:t xml:space="preserve"> of food or flowers - Binary</w:t>
       </w:r>
     </w:p>
     <w:p>
@@ -1385,17 +744,33 @@
         <w:spacing w:after="0" w:line="360" w:lineRule="auto"/>
       </w:pPr>
       <w:r>
-        <w:t xml:space="preserve">Food is </w:t>
+        <w:t xml:space="preserve">Flowers </w:t>
       </w:r>
       <w:r>
         <w:rPr>
           <w:b/>
           <w:bCs/>
         </w:rPr>
-        <w:t>sold in</w:t>
-      </w:r>
-      <w:r>
-        <w:t xml:space="preserve"> the food business - Binary</w:t>
+        <w:t>available</w:t>
+      </w:r>
+      <w:r>
+        <w:t xml:space="preserve"> at </w:t>
+      </w:r>
+      <w:r>
+        <w:t>f</w:t>
+      </w:r>
+      <w:r>
+        <w:t>lowers inventory</w:t>
+      </w:r>
+      <w:r>
+        <w:t xml:space="preserve"> - </w:t>
+      </w:r>
+      <w:r>
+        <w:rPr>
+          <w:b/>
+          <w:bCs/>
+        </w:rPr>
+        <w:t>Binary</w:t>
       </w:r>
     </w:p>
     <w:p>
@@ -1409,17 +784,24 @@
         <w:spacing w:after="0" w:line="360" w:lineRule="auto"/>
       </w:pPr>
       <w:r>
-        <w:t xml:space="preserve">Drone </w:t>
+        <w:t xml:space="preserve">Food is </w:t>
       </w:r>
       <w:r>
         <w:rPr>
           <w:b/>
           <w:bCs/>
         </w:rPr>
-        <w:t>operated by</w:t>
-      </w:r>
-      <w:r>
-        <w:t xml:space="preserve"> navigation algorithms - Binary</w:t>
+        <w:t>sold in</w:t>
+      </w:r>
+      <w:r>
+        <w:t xml:space="preserve"> the food business - </w:t>
+      </w:r>
+      <w:r>
+        <w:rPr>
+          <w:b/>
+          <w:bCs/>
+        </w:rPr>
+        <w:t>Binary</w:t>
       </w:r>
     </w:p>
     <w:p>
@@ -1433,76 +815,662 @@
         <w:spacing w:after="0" w:line="360" w:lineRule="auto"/>
       </w:pPr>
       <w:r>
-        <w:t xml:space="preserve">Drone made a </w:t>
+        <w:t xml:space="preserve">Drone </w:t>
       </w:r>
       <w:r>
         <w:rPr>
           <w:b/>
           <w:bCs/>
         </w:rPr>
+        <w:t>operated by</w:t>
+      </w:r>
+      <w:r>
+        <w:t xml:space="preserve"> navigation algorithms - </w:t>
+      </w:r>
+      <w:r>
+        <w:rPr>
+          <w:b/>
+          <w:bCs/>
+        </w:rPr>
+        <w:t>Binary</w:t>
+      </w:r>
+    </w:p>
+    <w:p>
+      <w:pPr>
+        <w:pStyle w:val="aa"/>
+        <w:numPr>
+          <w:ilvl w:val="0"/>
+          <w:numId w:val="32"/>
+        </w:numPr>
+        <w:bidi w:val="0"/>
+        <w:spacing w:after="0" w:line="360" w:lineRule="auto"/>
+      </w:pPr>
+      <w:r>
+        <w:t xml:space="preserve">Drone made a </w:t>
+      </w:r>
+      <w:r>
+        <w:rPr>
+          <w:b/>
+          <w:bCs/>
+        </w:rPr>
         <w:t>delivery</w:t>
       </w:r>
       <w:r>
-        <w:t xml:space="preserve"> of product to a costumer - Trinary</w:t>
-      </w:r>
-    </w:p>
-    <w:p>
-      <w:pPr>
+        <w:t xml:space="preserve"> of product to a costumer </w:t>
+      </w:r>
+      <w:r>
+        <w:t>–</w:t>
+      </w:r>
+      <w:r>
+        <w:t xml:space="preserve"> </w:t>
+      </w:r>
+      <w:r>
+        <w:rPr>
+          <w:b/>
+          <w:bCs/>
+        </w:rPr>
+        <w:t>Trinary</w:t>
+      </w:r>
+    </w:p>
+    <w:p>
+      <w:pPr>
+        <w:pStyle w:val="aa"/>
+        <w:numPr>
+          <w:ilvl w:val="0"/>
+          <w:numId w:val="32"/>
+        </w:numPr>
         <w:bidi w:val="0"/>
         <w:spacing w:after="0" w:line="360" w:lineRule="auto"/>
-        <w:ind w:left="709"/>
-      </w:pPr>
-      <w:r>
-        <w:tab/>
-      </w:r>
-      <w:r>
-        <w:tab/>
-      </w:r>
-    </w:p>
-    <w:p>
-      <w:pPr>
-        <w:bidi w:val="0"/>
-        <w:ind w:firstLine="709"/>
-        <w:rPr>
-          <w:sz w:val="28"/>
-          <w:szCs w:val="28"/>
+      </w:pPr>
+      <w:r>
+        <w:t xml:space="preserve">Drone </w:t>
+      </w:r>
+      <w:r>
+        <w:rPr>
+          <w:b/>
+          <w:bCs/>
+        </w:rPr>
+        <w:t>visit</w:t>
+      </w:r>
+      <w:r>
+        <w:rPr>
+          <w:b/>
+          <w:bCs/>
+        </w:rPr>
+        <w:t>ed</w:t>
+      </w:r>
+      <w:r>
+        <w:t xml:space="preserve"> a Costumer – Binary</w:t>
+      </w:r>
+    </w:p>
+    <w:p>
+      <w:pPr>
+        <w:pStyle w:val="aa"/>
+        <w:numPr>
+          <w:ilvl w:val="0"/>
+          <w:numId w:val="32"/>
+        </w:numPr>
+        <w:bidi w:val="0"/>
+        <w:spacing w:after="0" w:line="360" w:lineRule="auto"/>
+      </w:pPr>
+      <w:r>
+        <w:t xml:space="preserve">Drone </w:t>
+      </w:r>
+      <w:r>
+        <w:rPr>
+          <w:b/>
+          <w:bCs/>
+        </w:rPr>
+        <w:t>carr</w:t>
+      </w:r>
+      <w:r>
+        <w:rPr>
+          <w:b/>
+          <w:bCs/>
+        </w:rPr>
+        <w:t>ied</w:t>
+      </w:r>
+      <w:r>
+        <w:t xml:space="preserve"> a product - Binary</w:t>
+      </w:r>
+    </w:p>
+    <w:p>
+      <w:pPr>
+        <w:bidi w:val="0"/>
+        <w:spacing w:after="0" w:line="360" w:lineRule="auto"/>
+      </w:pPr>
+      <w:r>
+        <w:t xml:space="preserve">We defined more relations </w:t>
+      </w:r>
+      <w:r>
+        <w:t>than</w:t>
+      </w:r>
+      <w:r>
+        <w:t xml:space="preserve"> entities, as required. </w:t>
+      </w:r>
+    </w:p>
+    <w:p>
+      <w:pPr>
+        <w:bidi w:val="0"/>
+        <w:spacing w:after="0" w:line="360" w:lineRule="auto"/>
+      </w:pPr>
+    </w:p>
+    <w:p>
+      <w:pPr>
+        <w:bidi w:val="0"/>
+        <w:spacing w:after="0" w:line="360" w:lineRule="auto"/>
+      </w:pPr>
+      <w:r>
+        <w:t>Based on the entities and the relations we defined we will create this scheme:</w:t>
+      </w:r>
+    </w:p>
+    <w:p>
+      <w:pPr>
+        <w:pStyle w:val="aa"/>
+        <w:numPr>
+          <w:ilvl w:val="0"/>
+          <w:numId w:val="35"/>
+        </w:numPr>
+        <w:bidi w:val="0"/>
+        <w:spacing w:after="0" w:line="360" w:lineRule="auto"/>
+      </w:pPr>
+      <w:r>
+        <w:t>Drone</w:t>
+      </w:r>
+      <w:r>
+        <w:t>s</w:t>
+      </w:r>
+      <w:r>
+        <w:t xml:space="preserve"> (</w:t>
+      </w:r>
+      <w:r>
+        <w:rPr>
           <w:u w:val="single"/>
         </w:rPr>
-      </w:pPr>
-    </w:p>
-    <w:p>
-      <w:pPr>
-        <w:bidi w:val="0"/>
-        <w:ind w:firstLine="709"/>
-        <w:rPr>
-          <w:sz w:val="28"/>
-          <w:szCs w:val="28"/>
+        <w:t>DroneID</w:t>
+      </w:r>
+      <w:r>
+        <w:t xml:space="preserve">, Manufacturer, Model, PayloadCapacity, AlgoUses(FK) ) </w:t>
+      </w:r>
+    </w:p>
+    <w:p>
+      <w:pPr>
+        <w:pStyle w:val="aa"/>
+        <w:numPr>
+          <w:ilvl w:val="0"/>
+          <w:numId w:val="35"/>
+        </w:numPr>
+        <w:bidi w:val="0"/>
+        <w:spacing w:after="0" w:line="360" w:lineRule="auto"/>
+      </w:pPr>
+      <w:r>
+        <w:t>Algorithm</w:t>
+      </w:r>
+      <w:r>
+        <w:t>s</w:t>
+      </w:r>
+      <w:r>
+        <w:t xml:space="preserve"> (</w:t>
+      </w:r>
+      <w:r>
+        <w:rPr>
           <w:u w:val="single"/>
         </w:rPr>
-      </w:pPr>
-    </w:p>
-    <w:p>
-      <w:pPr>
-        <w:bidi w:val="0"/>
-        <w:rPr>
-          <w:sz w:val="28"/>
-          <w:szCs w:val="28"/>
+        <w:t>AlgoName</w:t>
+      </w:r>
+      <w:r>
+        <w:t>, License, NeedInternet, BasedGPS)</w:t>
+      </w:r>
+    </w:p>
+    <w:p>
+      <w:pPr>
+        <w:pStyle w:val="aa"/>
+        <w:numPr>
+          <w:ilvl w:val="0"/>
+          <w:numId w:val="35"/>
+        </w:numPr>
+        <w:bidi w:val="0"/>
+        <w:spacing w:after="0" w:line="360" w:lineRule="auto"/>
+      </w:pPr>
+      <w:r>
+        <w:t>Costumer</w:t>
+      </w:r>
+      <w:r>
+        <w:t>s</w:t>
+      </w:r>
+      <w:r>
+        <w:t xml:space="preserve"> (</w:t>
+      </w:r>
+      <w:r>
+        <w:rPr>
           <w:u w:val="single"/>
         </w:rPr>
-      </w:pPr>
-      <w:r>
-        <w:rPr>
-          <w:sz w:val="28"/>
-          <w:szCs w:val="28"/>
+        <w:t>ID</w:t>
+      </w:r>
+      <w:r>
+        <w:t xml:space="preserve">, FullName, Gender, Address, DateOfBirth, </w:t>
+      </w:r>
+      <w:r>
+        <w:rPr>
+          <w:rFonts w:hint="cs"/>
+        </w:rPr>
+        <w:t>P</w:t>
+      </w:r>
+      <w:r>
+        <w:t>artnerID(FK), GiftCardEligible)</w:t>
+      </w:r>
+    </w:p>
+    <w:p>
+      <w:pPr>
+        <w:pStyle w:val="aa"/>
+        <w:numPr>
+          <w:ilvl w:val="0"/>
+          <w:numId w:val="35"/>
+        </w:numPr>
+        <w:bidi w:val="0"/>
+        <w:spacing w:after="0" w:line="360" w:lineRule="auto"/>
+      </w:pPr>
+      <w:r>
+        <w:t>Product</w:t>
+      </w:r>
+      <w:r>
+        <w:t>s</w:t>
+      </w:r>
+      <w:r>
+        <w:t xml:space="preserve"> (</w:t>
+      </w:r>
+      <w:r>
+        <w:rPr>
           <w:u w:val="single"/>
         </w:rPr>
+        <w:t>CatalogNumber</w:t>
+      </w:r>
+      <w:r>
+        <w:t>, Type, Price, weight)</w:t>
+      </w:r>
+    </w:p>
+    <w:p>
+      <w:pPr>
+        <w:pStyle w:val="aa"/>
+        <w:bidi w:val="0"/>
+        <w:spacing w:after="0" w:line="360" w:lineRule="auto"/>
+        <w:ind w:left="644"/>
+      </w:pPr>
+      <w:r>
+        <w:t xml:space="preserve">(The </w:t>
+      </w:r>
+      <w:r>
+        <w:rPr>
+          <w:i/>
+          <w:iCs/>
+        </w:rPr>
+        <w:t>type</w:t>
+      </w:r>
+      <w:r>
+        <w:t xml:space="preserve"> attribute determine rather it is subclass </w:t>
+      </w:r>
+      <w:r>
+        <w:rPr>
+          <w:i/>
+          <w:iCs/>
+        </w:rPr>
+        <w:t>Food</w:t>
+      </w:r>
+      <w:r>
+        <w:t xml:space="preserve"> or </w:t>
+      </w:r>
+      <w:r>
+        <w:rPr>
+          <w:i/>
+          <w:iCs/>
+        </w:rPr>
+        <w:t>Flowers</w:t>
+      </w:r>
+      <w:r>
+        <w:t xml:space="preserve"> – exclusive generalization)</w:t>
+      </w:r>
+    </w:p>
+    <w:p>
+      <w:pPr>
+        <w:pStyle w:val="aa"/>
+        <w:numPr>
+          <w:ilvl w:val="1"/>
+          <w:numId w:val="35"/>
+        </w:numPr>
+        <w:bidi w:val="0"/>
+        <w:spacing w:after="0" w:line="360" w:lineRule="auto"/>
+      </w:pPr>
+      <w:r>
+        <w:t>Food</w:t>
+      </w:r>
+      <w:r>
+        <w:t>s</w:t>
+      </w:r>
+      <w:r>
+        <w:t xml:space="preserve"> (</w:t>
+      </w:r>
+      <w:r>
+        <w:rPr>
+          <w:u w:val="single"/>
+        </w:rPr>
+        <w:t>FoodID</w:t>
+      </w:r>
+      <w:r>
+        <w:t xml:space="preserve"> </w:t>
+      </w:r>
+      <w:r>
+        <w:t>, CatalogNumber(FK)</w:t>
+      </w:r>
+      <w:r>
+        <w:t xml:space="preserve">, Calories , Vegan, </w:t>
+      </w:r>
+      <w:r>
+        <w:rPr>
+          <w:rFonts w:hint="cs"/>
+        </w:rPr>
+        <w:t>C</w:t>
+      </w:r>
+      <w:r>
+        <w:t>osher)</w:t>
+      </w:r>
+    </w:p>
+    <w:p>
+      <w:pPr>
+        <w:pStyle w:val="aa"/>
+        <w:numPr>
+          <w:ilvl w:val="1"/>
+          <w:numId w:val="35"/>
+        </w:numPr>
+        <w:bidi w:val="0"/>
+        <w:spacing w:after="0" w:line="360" w:lineRule="auto"/>
+      </w:pPr>
+      <w:r>
+        <w:t>Flowers (</w:t>
+      </w:r>
+      <w:r>
+        <w:rPr>
+          <w:u w:val="single"/>
+        </w:rPr>
+        <w:t>FlowerID</w:t>
+      </w:r>
+      <w:r>
+        <w:t xml:space="preserve"> </w:t>
+      </w:r>
+      <w:r>
+        <w:t>, CatalogNumber</w:t>
+      </w:r>
+      <w:r>
+        <w:t>(FK), Name, Color, LightNeed, WaterNeed, Inventory)</w:t>
+      </w:r>
+    </w:p>
+    <w:p>
+      <w:pPr>
+        <w:pStyle w:val="aa"/>
+        <w:numPr>
+          <w:ilvl w:val="0"/>
+          <w:numId w:val="35"/>
+        </w:numPr>
+        <w:bidi w:val="0"/>
+        <w:spacing w:after="0" w:line="360" w:lineRule="auto"/>
+      </w:pPr>
+      <w:r>
+        <w:t>Order</w:t>
+      </w:r>
+      <w:r>
+        <w:t>s</w:t>
+      </w:r>
+      <w:r>
+        <w:t xml:space="preserve"> (</w:t>
+      </w:r>
+      <w:r>
+        <w:rPr>
+          <w:u w:val="single"/>
+        </w:rPr>
+        <w:t>CostumerID</w:t>
+      </w:r>
+      <w:r>
+        <w:t xml:space="preserve">, </w:t>
+      </w:r>
+      <w:r>
+        <w:rPr>
+          <w:u w:val="single"/>
+        </w:rPr>
+        <w:t>TimeDate</w:t>
+      </w:r>
+      <w:r>
+        <w:t xml:space="preserve">, </w:t>
+      </w:r>
+      <w:r>
+        <w:rPr>
+          <w:u w:val="single"/>
+        </w:rPr>
+        <w:t>CatalogNumber</w:t>
+      </w:r>
+      <w:r>
+        <w:t xml:space="preserve">, </w:t>
+      </w:r>
+      <w:r>
+        <w:t>DroneID</w:t>
+      </w:r>
+      <w:r>
+        <w:t xml:space="preserve"> (FK),  Quantity, TotalPrice)</w:t>
+      </w:r>
+    </w:p>
+    <w:p>
+      <w:pPr>
+        <w:pStyle w:val="aa"/>
+        <w:numPr>
+          <w:ilvl w:val="0"/>
+          <w:numId w:val="35"/>
+        </w:numPr>
+        <w:bidi w:val="0"/>
+        <w:spacing w:after="0" w:line="360" w:lineRule="auto"/>
+      </w:pPr>
+      <w:r>
+        <w:t>Food Business (</w:t>
+      </w:r>
+      <w:r>
+        <w:rPr>
+          <w:u w:val="single"/>
+        </w:rPr>
+        <w:t>BuisnessName</w:t>
+      </w:r>
+      <w:r>
+        <w:t xml:space="preserve">, </w:t>
+      </w:r>
+      <w:r>
+        <w:rPr>
+          <w:u w:val="single"/>
+        </w:rPr>
+        <w:t>Address</w:t>
+      </w:r>
+      <w:r>
+        <w:t>, Phone)</w:t>
+      </w:r>
+    </w:p>
+    <w:p>
+      <w:pPr>
+        <w:bidi w:val="0"/>
+        <w:spacing w:after="0" w:line="360" w:lineRule="auto"/>
+      </w:pPr>
+    </w:p>
+    <w:p>
+      <w:pPr>
+        <w:bidi w:val="0"/>
+        <w:spacing w:after="0" w:line="360" w:lineRule="auto"/>
+      </w:pPr>
+    </w:p>
+    <w:p>
+      <w:pPr>
+        <w:bidi w:val="0"/>
+        <w:spacing w:after="0" w:line="360" w:lineRule="auto"/>
+        <w:jc w:val="both"/>
+      </w:pPr>
+      <w:r>
+        <w:t>Regarding the primary key in all the entities it is straight forward, except order, flowers inventory, food business and product:</w:t>
+      </w:r>
+    </w:p>
+    <w:p>
+      <w:pPr>
+        <w:pStyle w:val="aa"/>
+        <w:numPr>
+          <w:ilvl w:val="0"/>
+          <w:numId w:val="34"/>
+        </w:numPr>
+        <w:bidi w:val="0"/>
+        <w:spacing w:after="0" w:line="360" w:lineRule="auto"/>
+        <w:jc w:val="both"/>
+      </w:pPr>
+      <w:r>
+        <w:rPr>
+          <w:b/>
+          <w:bCs/>
+        </w:rPr>
+        <w:t>Order</w:t>
+      </w:r>
+      <w:r>
+        <w:t xml:space="preserve"> is represented by the Costumer ID and the catalog number, but it is possible for the same person to make some different order</w:t>
+      </w:r>
+      <w:r>
+        <w:t xml:space="preserve"> for the same catalog number</w:t>
+      </w:r>
+      <w:r>
+        <w:t xml:space="preserve"> and therefore we need the date too as part of the primary key.</w:t>
+      </w:r>
+    </w:p>
+    <w:p>
+      <w:pPr>
+        <w:pStyle w:val="aa"/>
+        <w:numPr>
+          <w:ilvl w:val="0"/>
+          <w:numId w:val="34"/>
+        </w:numPr>
+        <w:bidi w:val="0"/>
+        <w:spacing w:after="0" w:line="360" w:lineRule="auto"/>
+        <w:jc w:val="both"/>
+      </w:pPr>
+      <w:r>
+        <w:t>To</w:t>
+      </w:r>
+      <w:r>
+        <w:t xml:space="preserve"> implement the exclusive </w:t>
+      </w:r>
+      <w:r>
+        <w:t>generalization,</w:t>
+      </w:r>
+      <w:r>
+        <w:t xml:space="preserve"> we make that the primary key of </w:t>
+      </w:r>
+      <w:r>
+        <w:rPr>
+          <w:b/>
+          <w:bCs/>
+        </w:rPr>
+        <w:t>product</w:t>
+      </w:r>
+      <w:r>
+        <w:t xml:space="preserve"> </w:t>
+      </w:r>
+      <w:r>
+        <w:t xml:space="preserve">will be the same for </w:t>
+      </w:r>
+      <w:r>
+        <w:rPr>
+          <w:b/>
+          <w:bCs/>
+        </w:rPr>
+        <w:t>flowers</w:t>
+      </w:r>
+      <w:r>
+        <w:t xml:space="preserve"> and </w:t>
+      </w:r>
+      <w:r>
+        <w:rPr>
+          <w:b/>
+          <w:bCs/>
+        </w:rPr>
+        <w:t>food business</w:t>
+      </w:r>
+      <w:r>
+        <w:t>. It allows them to share some attributes like prices and weight but have their unique attributes like "is kosher?" and "water needed?".</w:t>
+      </w:r>
+    </w:p>
+    <w:p>
+      <w:pPr>
+        <w:pStyle w:val="aa"/>
+        <w:numPr>
+          <w:ilvl w:val="0"/>
+          <w:numId w:val="34"/>
+        </w:numPr>
+        <w:bidi w:val="0"/>
+        <w:spacing w:after="0" w:line="360" w:lineRule="auto"/>
+        <w:jc w:val="both"/>
+      </w:pPr>
+      <w:r>
+        <w:t xml:space="preserve">In the </w:t>
+      </w:r>
+      <w:r>
+        <w:rPr>
+          <w:b/>
+          <w:bCs/>
+        </w:rPr>
+        <w:t>flowers inventory</w:t>
+      </w:r>
+      <w:r>
+        <w:t xml:space="preserve"> we don't keep a unique record for each flower</w:t>
+      </w:r>
+      <w:r>
+        <w:t xml:space="preserve">, but just the quantity that we </w:t>
+      </w:r>
+      <w:r>
+        <w:t xml:space="preserve">currently </w:t>
+      </w:r>
+      <w:r>
+        <w:t>have from each catalog number. We don't do it strait in the Product table to avoid null for food.</w:t>
+      </w:r>
+    </w:p>
+    <w:p>
+      <w:pPr>
+        <w:pStyle w:val="aa"/>
+        <w:numPr>
+          <w:ilvl w:val="0"/>
+          <w:numId w:val="34"/>
+        </w:numPr>
+        <w:bidi w:val="0"/>
+        <w:spacing w:after="0" w:line="360" w:lineRule="auto"/>
+        <w:jc w:val="both"/>
+      </w:pPr>
+      <w:r>
+        <w:t xml:space="preserve">In </w:t>
+      </w:r>
+      <w:r>
+        <w:rPr>
+          <w:b/>
+          <w:bCs/>
+        </w:rPr>
+        <w:t>food business</w:t>
+      </w:r>
+      <w:r>
+        <w:t xml:space="preserve"> we added the address to the key in order to be able to distinguish between two </w:t>
+      </w:r>
+      <w:r>
+        <w:t>branches</w:t>
+      </w:r>
+      <w:r>
+        <w:t xml:space="preserve"> of the same chain store.</w:t>
+      </w:r>
+    </w:p>
+    <w:p>
+      <w:pPr>
+        <w:bidi w:val="0"/>
+      </w:pPr>
+      <w:r>
         <w:br w:type="page"/>
       </w:r>
     </w:p>
     <w:p>
       <w:pPr>
         <w:bidi w:val="0"/>
-        <w:ind w:firstLine="709"/>
         <w:rPr>
           <w:sz w:val="28"/>
           <w:szCs w:val="28"/>
@@ -1510,138 +1478,526 @@
         </w:rPr>
       </w:pPr>
       <w:r>
-        <w:rPr>
-          <w:sz w:val="28"/>
-          <w:szCs w:val="28"/>
-          <w:u w:val="single"/>
-        </w:rPr>
-        <w:lastRenderedPageBreak/>
-        <w:t xml:space="preserve">Question </w:t>
-      </w:r>
-      <w:r>
-        <w:rPr>
-          <w:sz w:val="28"/>
-          <w:szCs w:val="28"/>
-          <w:u w:val="single"/>
-        </w:rPr>
-        <w:t>2</w:t>
-      </w:r>
-      <w:r>
-        <w:rPr>
-          <w:sz w:val="28"/>
-          <w:szCs w:val="28"/>
-          <w:u w:val="single"/>
-        </w:rPr>
-        <w:t xml:space="preserve"> – </w:t>
-      </w:r>
-      <w:r>
-        <w:rPr>
-          <w:sz w:val="28"/>
-          <w:szCs w:val="28"/>
-          <w:u w:val="single"/>
-        </w:rPr>
-        <w:t>ERD</w:t>
-      </w:r>
-      <w:r>
-        <w:rPr>
-          <w:sz w:val="28"/>
-          <w:szCs w:val="28"/>
-          <w:u w:val="single"/>
-        </w:rPr>
-        <w:t xml:space="preserve"> [</w:t>
-      </w:r>
-      <w:r>
-        <w:rPr>
-          <w:sz w:val="28"/>
-          <w:szCs w:val="28"/>
-          <w:u w:val="single"/>
-        </w:rPr>
-        <w:t>3</w:t>
-      </w:r>
-      <w:r>
-        <w:rPr>
-          <w:sz w:val="28"/>
-          <w:szCs w:val="28"/>
-          <w:u w:val="single"/>
-        </w:rPr>
-        <w:t>0</w:t>
-      </w:r>
-      <w:r>
-        <w:rPr>
-          <w:sz w:val="28"/>
-          <w:szCs w:val="28"/>
-          <w:u w:val="single"/>
-        </w:rPr>
-        <w:t xml:space="preserve"> points]: </w:t>
-      </w:r>
-    </w:p>
-    <w:p>
-      <w:pPr>
-        <w:bidi w:val="0"/>
-        <w:ind w:firstLine="709"/>
         <w:rPr>
           <w:sz w:val="24"/>
           <w:szCs w:val="24"/>
         </w:rPr>
-      </w:pPr>
-      <w:r>
+        <w:lastRenderedPageBreak/>
+        <w:drawing>
+          <wp:anchor distT="0" distB="0" distL="114300" distR="114300" simplePos="0" relativeHeight="251658240" behindDoc="1" locked="0" layoutInCell="1" allowOverlap="1" wp14:anchorId="21FD507C" wp14:editId="58E62A70">
+            <wp:simplePos x="0" y="0"/>
+            <wp:positionH relativeFrom="margin">
+              <wp:align>right</wp:align>
+            </wp:positionH>
+            <wp:positionV relativeFrom="paragraph">
+              <wp:posOffset>347134</wp:posOffset>
+            </wp:positionV>
+            <wp:extent cx="6473825" cy="3842385"/>
+            <wp:effectExtent l="0" t="0" r="3175" b="5715"/>
+            <wp:wrapTight wrapText="bothSides">
+              <wp:wrapPolygon edited="0">
+                <wp:start x="0" y="0"/>
+                <wp:lineTo x="0" y="21525"/>
+                <wp:lineTo x="21547" y="21525"/>
+                <wp:lineTo x="21547" y="0"/>
+                <wp:lineTo x="0" y="0"/>
+              </wp:wrapPolygon>
+            </wp:wrapTight>
+            <wp:docPr id="1" name="תמונה 1"/>
+            <wp:cNvGraphicFramePr>
+              <a:graphicFrameLocks xmlns:a="http://schemas.openxmlformats.org/drawingml/2006/main" noChangeAspect="1"/>
+            </wp:cNvGraphicFramePr>
+            <a:graphic xmlns:a="http://schemas.openxmlformats.org/drawingml/2006/main">
+              <a:graphicData uri="http://schemas.openxmlformats.org/drawingml/2006/picture">
+                <pic:pic xmlns:pic="http://schemas.openxmlformats.org/drawingml/2006/picture">
+                  <pic:nvPicPr>
+                    <pic:cNvPr id="1" name=""/>
+                    <pic:cNvPicPr/>
+                  </pic:nvPicPr>
+                  <pic:blipFill>
+                    <a:blip r:embed="rId7">
+                      <a:extLst>
+                        <a:ext uri="{28A0092B-C50C-407E-A947-70E740481C1C}">
+                          <a14:useLocalDpi xmlns:a14="http://schemas.microsoft.com/office/drawing/2010/main" val="0"/>
+                        </a:ext>
+                      </a:extLst>
+                    </a:blip>
+                    <a:stretch>
+                      <a:fillRect/>
+                    </a:stretch>
+                  </pic:blipFill>
+                  <pic:spPr>
+                    <a:xfrm>
+                      <a:off x="0" y="0"/>
+                      <a:ext cx="6473825" cy="3842385"/>
+                    </a:xfrm>
+                    <a:prstGeom prst="rect">
+                      <a:avLst/>
+                    </a:prstGeom>
+                  </pic:spPr>
+                </pic:pic>
+              </a:graphicData>
+            </a:graphic>
+          </wp:anchor>
+        </w:drawing>
+      </w:r>
+      <w:r>
+        <w:rPr>
+          <w:sz w:val="28"/>
+          <w:szCs w:val="28"/>
+          <w:u w:val="single"/>
+        </w:rPr>
+        <w:t xml:space="preserve">Question </w:t>
+      </w:r>
+      <w:r>
+        <w:rPr>
+          <w:sz w:val="28"/>
+          <w:szCs w:val="28"/>
+          <w:u w:val="single"/>
+        </w:rPr>
+        <w:t>2</w:t>
+      </w:r>
+      <w:r>
+        <w:rPr>
+          <w:sz w:val="28"/>
+          <w:szCs w:val="28"/>
+          <w:u w:val="single"/>
+        </w:rPr>
+        <w:t xml:space="preserve"> – </w:t>
+      </w:r>
+      <w:r>
+        <w:rPr>
+          <w:sz w:val="28"/>
+          <w:szCs w:val="28"/>
+          <w:u w:val="single"/>
+        </w:rPr>
+        <w:t>ERD</w:t>
+      </w:r>
+      <w:r>
+        <w:rPr>
+          <w:sz w:val="28"/>
+          <w:szCs w:val="28"/>
+          <w:u w:val="single"/>
+        </w:rPr>
+        <w:t xml:space="preserve"> [</w:t>
+      </w:r>
+      <w:r>
+        <w:rPr>
+          <w:sz w:val="28"/>
+          <w:szCs w:val="28"/>
+          <w:u w:val="single"/>
+        </w:rPr>
+        <w:t>3</w:t>
+      </w:r>
+      <w:r>
+        <w:rPr>
+          <w:sz w:val="28"/>
+          <w:szCs w:val="28"/>
+          <w:u w:val="single"/>
+        </w:rPr>
+        <w:t>0</w:t>
+      </w:r>
+      <w:r>
+        <w:rPr>
+          <w:sz w:val="28"/>
+          <w:szCs w:val="28"/>
+          <w:u w:val="single"/>
+        </w:rPr>
+        <w:t xml:space="preserve"> points]: </w:t>
+      </w:r>
+    </w:p>
+    <w:p>
+      <w:pPr>
+        <w:bidi w:val="0"/>
+        <w:spacing w:after="0" w:line="360" w:lineRule="auto"/>
+        <w:jc w:val="both"/>
+        <w:rPr>
+          <w:sz w:val="28"/>
+          <w:szCs w:val="28"/>
+        </w:rPr>
+      </w:pPr>
+      <w:r>
+        <w:rPr>
+          <w:sz w:val="28"/>
+          <w:szCs w:val="28"/>
+        </w:rPr>
+        <w:t>We</w:t>
+      </w:r>
+      <w:r>
+        <w:rPr>
+          <w:sz w:val="28"/>
+          <w:szCs w:val="28"/>
+        </w:rPr>
+        <w:t xml:space="preserve"> may note some consideration regarding this ERD:</w:t>
+      </w:r>
+    </w:p>
+    <w:p>
+      <w:pPr>
+        <w:pStyle w:val="aa"/>
+        <w:numPr>
+          <w:ilvl w:val="0"/>
+          <w:numId w:val="33"/>
+        </w:numPr>
+        <w:bidi w:val="0"/>
+        <w:spacing w:after="0" w:line="360" w:lineRule="auto"/>
+        <w:jc w:val="both"/>
+        <w:rPr>
+          <w:sz w:val="28"/>
+          <w:szCs w:val="28"/>
+        </w:rPr>
+      </w:pPr>
+      <w:r>
+        <w:rPr>
+          <w:sz w:val="28"/>
+          <w:szCs w:val="28"/>
+        </w:rPr>
+        <w:t>The core relation here is the trinary delivery relation. We had some</w:t>
+      </w:r>
+      <w:r>
+        <w:rPr>
+          <w:rFonts w:hint="cs"/>
+          <w:sz w:val="28"/>
+          <w:szCs w:val="28"/>
+          <w:rtl/>
+        </w:rPr>
+        <w:t xml:space="preserve"> </w:t>
+      </w:r>
+      <w:r>
+        <w:rPr>
+          <w:sz w:val="28"/>
+          <w:szCs w:val="28"/>
+        </w:rPr>
+        <w:t>debates how this relation should be defined: what are the entities takes place in it a</w:t>
+      </w:r>
+      <w:r>
+        <w:rPr>
+          <w:sz w:val="28"/>
+          <w:szCs w:val="28"/>
+        </w:rPr>
+        <w:t xml:space="preserve">nd what should be the primary key of the correspond table? We decided that while the product, costumer and draw are the entities that are part of the relation, the time is an attribute of this relation, and it allows us to define primary key over costumer, time, and product. </w:t>
+      </w:r>
+    </w:p>
+    <w:p>
+      <w:pPr>
+        <w:pStyle w:val="aa"/>
+        <w:numPr>
+          <w:ilvl w:val="0"/>
+          <w:numId w:val="33"/>
+        </w:numPr>
+        <w:bidi w:val="0"/>
+        <w:spacing w:after="0" w:line="360" w:lineRule="auto"/>
+        <w:jc w:val="both"/>
+        <w:rPr>
+          <w:sz w:val="28"/>
+          <w:szCs w:val="28"/>
+        </w:rPr>
+      </w:pPr>
+      <w:r>
+        <w:rPr>
+          <w:sz w:val="28"/>
+          <w:szCs w:val="28"/>
+        </w:rPr>
+        <w:t>Although it may look</w:t>
+      </w:r>
+      <w:r>
+        <w:rPr>
+          <w:sz w:val="28"/>
+          <w:szCs w:val="28"/>
+        </w:rPr>
+        <w:t xml:space="preserve"> like the separation of Flower and Food into two different entities is artificial, it has a business logic regarding the supply chain. While flowers should be managed in </w:t>
+      </w:r>
+      <w:r>
+        <w:rPr>
+          <w:sz w:val="28"/>
+          <w:szCs w:val="28"/>
+        </w:rPr>
+        <w:t>an inner inventory of the owner of the shop, in the case of food we don't need to manage the inventory because the drone just go the business that is available.</w:t>
+      </w:r>
+    </w:p>
+    <w:p>
+      <w:pPr>
+        <w:pStyle w:val="aa"/>
+        <w:numPr>
+          <w:ilvl w:val="0"/>
+          <w:numId w:val="33"/>
+        </w:numPr>
+        <w:bidi w:val="0"/>
+        <w:spacing w:line="360" w:lineRule="auto"/>
+        <w:jc w:val="both"/>
+        <w:rPr>
+          <w:sz w:val="28"/>
+          <w:szCs w:val="28"/>
+        </w:rPr>
+      </w:pPr>
+      <w:r>
+        <w:rPr>
+          <w:sz w:val="28"/>
+          <w:szCs w:val="28"/>
+        </w:rPr>
+        <w:t>The unar</w:t>
+      </w:r>
+      <w:r>
+        <w:rPr>
+          <w:sz w:val="28"/>
+          <w:szCs w:val="28"/>
+        </w:rPr>
+        <w:t>y</w:t>
+      </w:r>
+      <w:r>
+        <w:rPr>
+          <w:sz w:val="28"/>
+          <w:szCs w:val="28"/>
+        </w:rPr>
+        <w:t xml:space="preserve"> relation o</w:t>
+      </w:r>
+      <w:r>
+        <w:rPr>
+          <w:sz w:val="28"/>
+          <w:szCs w:val="28"/>
+        </w:rPr>
+        <w:t xml:space="preserve">f being married is important to determine discount. </w:t>
+      </w:r>
+      <w:r>
+        <w:rPr>
+          <w:rFonts w:hint="cs"/>
+          <w:sz w:val="28"/>
+          <w:szCs w:val="28"/>
+        </w:rPr>
+        <w:t>F</w:t>
+      </w:r>
+      <w:r>
+        <w:rPr>
+          <w:sz w:val="28"/>
+          <w:szCs w:val="28"/>
+        </w:rPr>
+        <w:t xml:space="preserve">or the sake of </w:t>
+      </w:r>
+      <w:r>
+        <w:rPr>
+          <w:sz w:val="28"/>
+          <w:szCs w:val="28"/>
+        </w:rPr>
+        <w:t>simplicity,</w:t>
+      </w:r>
+      <w:r>
+        <w:rPr>
+          <w:sz w:val="28"/>
+          <w:szCs w:val="28"/>
+        </w:rPr>
+        <w:t xml:space="preserve"> we ignored divorcement</w:t>
+      </w:r>
+      <w:r>
+        <w:rPr>
+          <w:sz w:val="28"/>
+          <w:szCs w:val="28"/>
+        </w:rPr>
+        <w:t>s</w:t>
+      </w:r>
+      <w:r>
+        <w:rPr>
+          <w:sz w:val="28"/>
+          <w:szCs w:val="28"/>
+        </w:rPr>
+        <w:t xml:space="preserve">. </w:t>
+      </w:r>
+    </w:p>
+    <w:p>
+      <w:pPr>
+        <w:pStyle w:val="aa"/>
+        <w:numPr>
+          <w:ilvl w:val="0"/>
+          <w:numId w:val="33"/>
+        </w:numPr>
+        <w:bidi w:val="0"/>
+        <w:spacing w:line="360" w:lineRule="auto"/>
+        <w:jc w:val="both"/>
+        <w:rPr>
+          <w:sz w:val="28"/>
+          <w:szCs w:val="28"/>
+        </w:rPr>
+      </w:pPr>
+      <w:r>
+        <w:rPr>
+          <w:sz w:val="28"/>
+          <w:szCs w:val="28"/>
+        </w:rPr>
+        <w:lastRenderedPageBreak/>
+        <w:t>For the sake of simplicity we didn’t put all the attributes of all entities on the chart.</w:t>
+      </w:r>
+    </w:p>
+    <w:p>
+      <w:pPr>
+        <w:bidi w:val="0"/>
+        <w:rPr>
+          <w:sz w:val="28"/>
+          <w:szCs w:val="28"/>
+          <w:u w:val="single"/>
+        </w:rPr>
+      </w:pPr>
+      <w:r>
+        <w:rPr>
+          <w:sz w:val="28"/>
+          <w:szCs w:val="28"/>
+          <w:u w:val="single"/>
+        </w:rPr>
+        <w:br w:type="page"/>
+      </w:r>
+    </w:p>
+    <w:p>
+      <w:pPr>
+        <w:bidi w:val="0"/>
+        <w:ind w:firstLine="709"/>
+        <w:jc w:val="center"/>
+        <w:rPr>
+          <w:sz w:val="28"/>
+          <w:szCs w:val="28"/>
+          <w:u w:val="single"/>
+        </w:rPr>
+      </w:pPr>
+      <w:r>
+        <w:rPr>
+          <w:sz w:val="28"/>
+          <w:szCs w:val="28"/>
+          <w:u w:val="single"/>
+        </w:rPr>
+        <w:lastRenderedPageBreak/>
+        <w:t>E</w:t>
+      </w:r>
+      <w:r>
+        <w:rPr>
+          <w:sz w:val="28"/>
+          <w:szCs w:val="28"/>
+          <w:u w:val="single"/>
+        </w:rPr>
+        <w:t xml:space="preserve">xecutive </w:t>
+      </w:r>
+      <w:r>
+        <w:rPr>
+          <w:sz w:val="28"/>
+          <w:szCs w:val="28"/>
+          <w:u w:val="single"/>
+        </w:rPr>
+        <w:t>S</w:t>
+      </w:r>
+      <w:r>
+        <w:rPr>
+          <w:sz w:val="28"/>
+          <w:szCs w:val="28"/>
+          <w:u w:val="single"/>
+        </w:rPr>
+        <w:t>ummary</w:t>
+      </w:r>
+    </w:p>
+    <w:p>
+      <w:pPr>
+        <w:bidi w:val="0"/>
+        <w:rPr>
+          <w:sz w:val="28"/>
+          <w:szCs w:val="28"/>
+        </w:rPr>
+      </w:pPr>
+      <w:r>
+        <w:rPr>
+          <w:sz w:val="28"/>
+          <w:szCs w:val="28"/>
+        </w:rPr>
+        <w:t xml:space="preserve">A </w:t>
+      </w:r>
+      <w:proofErr w:type="spellStart"/>
+      <w:r>
+        <w:rPr>
+          <w:sz w:val="28"/>
+          <w:szCs w:val="28"/>
+        </w:rPr>
+        <w:t>dffsdfd</w:t>
+      </w:r>
+      <w:proofErr w:type="spellEnd"/>
+      <w:r>
+        <w:rPr>
+          <w:sz w:val="28"/>
+          <w:szCs w:val="28"/>
+        </w:rPr>
+        <w:t xml:space="preserve"> </w:t>
+      </w:r>
+    </w:p>
+    <w:p>
+      <w:pPr>
+        <w:bidi w:val="0"/>
+        <w:rPr>
+          <w:sz w:val="28"/>
+          <w:szCs w:val="28"/>
+        </w:rPr>
+      </w:pPr>
+    </w:p>
+    <w:p>
+      <w:pPr>
+        <w:bidi w:val="0"/>
+        <w:rPr>
+          <w:sz w:val="28"/>
+          <w:szCs w:val="28"/>
+        </w:rPr>
+      </w:pPr>
+    </w:p>
+    <w:p>
+      <w:pPr>
+        <w:bidi w:val="0"/>
+        <w:ind w:left="709"/>
         <w:rPr>
           <w:sz w:val="24"/>
           <w:szCs w:val="24"/>
         </w:rPr>
-        <w:t>Provide</w:t>
-      </w:r>
+      </w:pPr>
       <w:r>
         <w:rPr>
           <w:sz w:val="24"/>
           <w:szCs w:val="24"/>
         </w:rPr>
-        <w:t xml:space="preserve"> </w:t>
+        <w:t>Create the database using sqllite3 (using the notebook from lecture 9). G</w:t>
       </w:r>
       <w:r>
         <w:rPr>
           <w:sz w:val="24"/>
           <w:szCs w:val="24"/>
         </w:rPr>
-        <w:t>an entity relation diagram (ERD) for the created database from question 1.</w:t>
-      </w:r>
-    </w:p>
-    <w:p>
-      <w:pPr>
-        <w:bidi w:val="0"/>
-        <w:ind w:left="709"/>
+        <w:t xml:space="preserve">ive </w:t>
+      </w:r>
+      <w:r>
         <w:rPr>
           <w:sz w:val="24"/>
           <w:szCs w:val="24"/>
         </w:rPr>
-      </w:pPr>
+        <w:t>seven</w:t>
+      </w:r>
       <w:r>
         <w:rPr>
           <w:sz w:val="24"/>
           <w:szCs w:val="24"/>
         </w:rPr>
-        <w:t xml:space="preserve">Please provide a short </w:t>
+        <w:t xml:space="preserve"> meaningful insight</w:t>
       </w:r>
       <w:r>
         <w:rPr>
           <w:sz w:val="24"/>
           <w:szCs w:val="24"/>
         </w:rPr>
-        <w:t xml:space="preserve">explanation </w:t>
-      </w:r>
-      <w:r>
+        <w:t>s from your created dataset. You need to use at least once with</w:t>
+      </w:r>
+    </w:p>
+    <w:p>
+      <w:pPr>
+        <w:bidi w:val="0"/>
+        <w:ind w:left="709"/>
         <w:rPr>
           <w:sz w:val="24"/>
           <w:szCs w:val="24"/>
         </w:rPr>
-        <w:t xml:space="preserve">of </w:t>
-      </w:r>
+      </w:pPr>
       <w:r>
         <w:rPr>
           <w:sz w:val="24"/>
           <w:szCs w:val="24"/>
         </w:rPr>
-        <w:t>the diagram and why you choose to model each part.</w:t>
+        <w:t xml:space="preserve"> joins, </w:t>
       </w:r>
     </w:p>
     <w:p>
@@ -1653,172 +2009,29 @@
           <w:szCs w:val="24"/>
         </w:rPr>
       </w:pPr>
-    </w:p>
-    <w:p>
-      <w:pPr>
-        <w:bidi w:val="0"/>
-        <w:ind w:firstLine="709"/>
-        <w:rPr>
-          <w:sz w:val="28"/>
-          <w:szCs w:val="28"/>
-          <w:u w:val="single"/>
-        </w:rPr>
-      </w:pPr>
-      <w:r>
-        <w:rPr>
-          <w:sz w:val="28"/>
-          <w:szCs w:val="28"/>
-          <w:u w:val="single"/>
-        </w:rPr>
-        <w:br/>
-      </w:r>
-    </w:p>
-    <w:p>
-      <w:pPr>
-        <w:bidi w:val="0"/>
-        <w:rPr>
-          <w:sz w:val="28"/>
-          <w:szCs w:val="28"/>
-          <w:u w:val="single"/>
-        </w:rPr>
-      </w:pPr>
-      <w:r>
-        <w:rPr>
-          <w:sz w:val="28"/>
-          <w:szCs w:val="28"/>
-          <w:u w:val="single"/>
-        </w:rPr>
-        <w:br w:type="page"/>
-      </w:r>
-    </w:p>
-    <w:p>
-      <w:pPr>
-        <w:bidi w:val="0"/>
-        <w:ind w:firstLine="709"/>
-        <w:rPr>
-          <w:sz w:val="28"/>
-          <w:szCs w:val="28"/>
-          <w:u w:val="single"/>
-        </w:rPr>
-      </w:pPr>
-      <w:r>
-        <w:rPr>
-          <w:sz w:val="28"/>
-          <w:szCs w:val="28"/>
-          <w:u w:val="single"/>
-        </w:rPr>
-        <w:lastRenderedPageBreak/>
-        <w:t>Question 3 – Code the database [</w:t>
-      </w:r>
-      <w:r>
-        <w:rPr>
-          <w:sz w:val="28"/>
-          <w:szCs w:val="28"/>
-          <w:u w:val="single"/>
-        </w:rPr>
-        <w:t>5</w:t>
-      </w:r>
-      <w:r>
-        <w:rPr>
-          <w:sz w:val="28"/>
-          <w:szCs w:val="28"/>
-          <w:u w:val="single"/>
-        </w:rPr>
-        <w:t>0 points]:</w:t>
-      </w:r>
-    </w:p>
-    <w:p>
-      <w:pPr>
-        <w:bidi w:val="0"/>
-        <w:ind w:left="709"/>
+      <w:r>
         <w:rPr>
           <w:sz w:val="24"/>
           <w:szCs w:val="24"/>
         </w:rPr>
-      </w:pPr>
-      <w:r>
+        <w:t>aggregation operations,</w:t>
+      </w:r>
+    </w:p>
+    <w:p>
+      <w:pPr>
+        <w:bidi w:val="0"/>
+        <w:ind w:left="709"/>
         <w:rPr>
           <w:sz w:val="24"/>
           <w:szCs w:val="24"/>
         </w:rPr>
-        <w:t>Create the database using sqllite3 (using the notebook from lecture 9)</w:t>
-      </w:r>
+      </w:pPr>
       <w:r>
         <w:rPr>
           <w:sz w:val="24"/>
           <w:szCs w:val="24"/>
         </w:rPr>
-        <w:t>. G</w:t>
-      </w:r>
-      <w:r>
-        <w:rPr>
-          <w:sz w:val="24"/>
-          <w:szCs w:val="24"/>
-        </w:rPr>
-        <w:t xml:space="preserve">ive </w:t>
-      </w:r>
-      <w:r>
-        <w:rPr>
-          <w:sz w:val="24"/>
-          <w:szCs w:val="24"/>
-        </w:rPr>
-        <w:t>seven</w:t>
-      </w:r>
-      <w:r>
-        <w:rPr>
-          <w:sz w:val="24"/>
-          <w:szCs w:val="24"/>
-        </w:rPr>
-        <w:t xml:space="preserve"> meaningful insight</w:t>
-      </w:r>
-      <w:r>
-        <w:rPr>
-          <w:sz w:val="24"/>
-          <w:szCs w:val="24"/>
-        </w:rPr>
-        <w:t>s from your created dataset</w:t>
-      </w:r>
-      <w:r>
-        <w:rPr>
-          <w:sz w:val="24"/>
-          <w:szCs w:val="24"/>
-        </w:rPr>
-        <w:t>. Y</w:t>
-      </w:r>
-      <w:r>
-        <w:rPr>
-          <w:sz w:val="24"/>
-          <w:szCs w:val="24"/>
-        </w:rPr>
-        <w:t xml:space="preserve">ou need to </w:t>
-      </w:r>
-      <w:r>
-        <w:rPr>
-          <w:sz w:val="24"/>
-          <w:szCs w:val="24"/>
-        </w:rPr>
-        <w:t>use</w:t>
-      </w:r>
-      <w:r>
-        <w:rPr>
-          <w:sz w:val="24"/>
-          <w:szCs w:val="24"/>
-        </w:rPr>
-        <w:t xml:space="preserve"> at least once with</w:t>
-      </w:r>
-      <w:r>
-        <w:rPr>
-          <w:sz w:val="24"/>
-          <w:szCs w:val="24"/>
-        </w:rPr>
-        <w:t xml:space="preserve"> joins, </w:t>
-      </w:r>
-      <w:r>
-        <w:rPr>
-          <w:sz w:val="24"/>
-          <w:szCs w:val="24"/>
-        </w:rPr>
-        <w:t>aggregation operations, summarize functions, and the like operator for your insights.</w:t>
+        <w:t xml:space="preserve"> summarize functions, and the like operator for your insights.</w:t>
       </w:r>
     </w:p>
     <w:p>
@@ -1891,271 +2104,397 @@
           <w:sz w:val="24"/>
           <w:szCs w:val="24"/>
         </w:rPr>
-        <w:t>to</w:t>
-      </w:r>
-      <w:r>
+        <w:t>to insert it to the relations (please view Creativity section).</w:t>
+      </w:r>
+    </w:p>
+    <w:p>
+      <w:pPr>
+        <w:bidi w:val="0"/>
+        <w:rPr>
+          <w:sz w:val="28"/>
+          <w:szCs w:val="28"/>
+        </w:rPr>
+      </w:pPr>
+      <w:r>
+        <w:rPr>
+          <w:sz w:val="28"/>
+          <w:szCs w:val="28"/>
+        </w:rPr>
+        <w:br w:type="page"/>
+      </w:r>
+    </w:p>
+    <w:p>
+      <w:pPr>
+        <w:bidi w:val="0"/>
+        <w:ind w:firstLine="709"/>
+        <w:jc w:val="center"/>
+        <w:rPr>
+          <w:sz w:val="28"/>
+          <w:szCs w:val="28"/>
+        </w:rPr>
+      </w:pPr>
+    </w:p>
+    <w:p>
+      <w:pPr>
+        <w:bidi w:val="0"/>
+        <w:ind w:firstLine="709"/>
+        <w:jc w:val="both"/>
+        <w:rPr>
+          <w:sz w:val="28"/>
+          <w:szCs w:val="28"/>
+          <w:u w:val="single"/>
+        </w:rPr>
+      </w:pPr>
+      <w:r>
+        <w:rPr>
+          <w:rFonts w:hint="cs"/>
+          <w:sz w:val="28"/>
+          <w:szCs w:val="28"/>
+          <w:u w:val="single"/>
+        </w:rPr>
+        <w:t>B</w:t>
+      </w:r>
+      <w:r>
+        <w:rPr>
+          <w:sz w:val="28"/>
+          <w:szCs w:val="28"/>
+          <w:u w:val="single"/>
+        </w:rPr>
+        <w:t>onus Operations</w:t>
+      </w:r>
+    </w:p>
+    <w:p>
+      <w:pPr>
+        <w:bidi w:val="0"/>
+        <w:rPr>
+          <w:sz w:val="28"/>
+          <w:szCs w:val="28"/>
+        </w:rPr>
+      </w:pPr>
+      <w:r>
+        <w:rPr>
+          <w:sz w:val="28"/>
+          <w:szCs w:val="28"/>
+        </w:rPr>
+        <w:t>Business opportunity on</w:t>
+      </w:r>
+    </w:p>
+    <w:p>
+      <w:pPr>
+        <w:bidi w:val="0"/>
+        <w:rPr>
+          <w:sz w:val="28"/>
+          <w:szCs w:val="28"/>
+        </w:rPr>
+      </w:pPr>
+    </w:p>
+    <w:p>
+      <w:pPr>
+        <w:bidi w:val="0"/>
+        <w:rPr>
+          <w:sz w:val="28"/>
+          <w:szCs w:val="28"/>
+        </w:rPr>
+      </w:pPr>
+    </w:p>
+    <w:p>
+      <w:pPr>
+        <w:bidi w:val="0"/>
+        <w:spacing w:line="360" w:lineRule="auto"/>
+        <w:ind w:left="709" w:firstLine="11"/>
         <w:rPr>
           <w:sz w:val="24"/>
           <w:szCs w:val="24"/>
         </w:rPr>
-        <w:t xml:space="preserve"> insert it to the relations (please view Creativity section).</w:t>
-      </w:r>
-    </w:p>
-    <w:p>
-      <w:pPr>
-        <w:bidi w:val="0"/>
-        <w:ind w:left="709"/>
-        <w:rPr>
-          <w:sz w:val="28"/>
-          <w:szCs w:val="28"/>
-          <w:u w:val="single"/>
-        </w:rPr>
-      </w:pPr>
-      <w:r>
-        <w:br/>
-      </w:r>
-      <w:r>
-        <w:rPr>
-          <w:sz w:val="28"/>
-          <w:szCs w:val="28"/>
-          <w:u w:val="single"/>
-        </w:rPr>
-        <w:t>Creativity</w:t>
-      </w:r>
-      <w:r>
-        <w:rPr>
-          <w:sz w:val="28"/>
-          <w:szCs w:val="28"/>
-          <w:u w:val="single"/>
-        </w:rPr>
-        <w:t xml:space="preserve"> [10 points</w:t>
-      </w:r>
-      <w:r>
-        <w:rPr>
-          <w:sz w:val="28"/>
-          <w:szCs w:val="28"/>
-          <w:u w:val="single"/>
-        </w:rPr>
-        <w:t>]</w:t>
-      </w:r>
-      <w:r>
-        <w:rPr>
-          <w:sz w:val="28"/>
-          <w:szCs w:val="28"/>
-          <w:u w:val="single"/>
-        </w:rPr>
-        <w:t>:</w:t>
-      </w:r>
-    </w:p>
-    <w:p>
-      <w:pPr>
-        <w:bidi w:val="0"/>
-        <w:ind w:left="709"/>
+      </w:pPr>
+      <w:r>
         <w:rPr>
           <w:sz w:val="24"/>
           <w:szCs w:val="24"/>
         </w:rPr>
-      </w:pPr>
-      <w:r>
+        <w:t>Make two (each 5 point) more operations on the created dataset that aren’t showed at class (each need to be of a different kind). Please state whether you do this section. (More operations won’t resolve in more points…)</w:t>
+      </w:r>
+    </w:p>
+    <w:p>
+      <w:pPr>
+        <w:bidi w:val="0"/>
+        <w:rPr>
+          <w:sz w:val="28"/>
+          <w:szCs w:val="28"/>
+          <w:u w:val="single"/>
+        </w:rPr>
+      </w:pPr>
+      <w:r>
+        <w:rPr>
+          <w:sz w:val="28"/>
+          <w:szCs w:val="28"/>
+          <w:u w:val="single"/>
+        </w:rPr>
+        <w:br w:type="page"/>
+      </w:r>
+    </w:p>
+    <w:p>
+      <w:pPr>
+        <w:bidi w:val="0"/>
+        <w:rPr>
+          <w:sz w:val="28"/>
+          <w:szCs w:val="28"/>
+          <w:u w:val="single"/>
+        </w:rPr>
+      </w:pPr>
+    </w:p>
+    <w:p>
+      <w:pPr>
+        <w:bidi w:val="0"/>
+        <w:rPr>
+          <w:rFonts w:hint="cs"/>
+          <w:sz w:val="28"/>
+          <w:szCs w:val="28"/>
+          <w:u w:val="single"/>
+          <w:rtl/>
+        </w:rPr>
+      </w:pPr>
+    </w:p>
+    <w:p>
+      <w:pPr>
+        <w:bidi w:val="0"/>
+        <w:ind w:firstLine="709"/>
+        <w:rPr>
+          <w:sz w:val="28"/>
+          <w:szCs w:val="28"/>
+          <w:u w:val="single"/>
+        </w:rPr>
+      </w:pPr>
+      <w:r>
+        <w:rPr>
+          <w:sz w:val="28"/>
+          <w:szCs w:val="28"/>
+          <w:u w:val="single"/>
+        </w:rPr>
+        <w:t>Question 3 – Code the database [</w:t>
+      </w:r>
+      <w:r>
+        <w:rPr>
+          <w:sz w:val="28"/>
+          <w:szCs w:val="28"/>
+          <w:u w:val="single"/>
+        </w:rPr>
+        <w:t>5</w:t>
+      </w:r>
+      <w:r>
+        <w:rPr>
+          <w:sz w:val="28"/>
+          <w:szCs w:val="28"/>
+          <w:u w:val="single"/>
+        </w:rPr>
+        <w:t>0 points]:</w:t>
+      </w:r>
+    </w:p>
+    <w:p>
+      <w:pPr>
+        <w:bidi w:val="0"/>
+        <w:ind w:left="709"/>
         <w:rPr>
           <w:sz w:val="24"/>
           <w:szCs w:val="24"/>
         </w:rPr>
-        <w:t xml:space="preserve">Since this is </w:t>
-      </w:r>
+      </w:pPr>
       <w:r>
         <w:rPr>
           <w:sz w:val="24"/>
           <w:szCs w:val="24"/>
         </w:rPr>
-        <w:t>your decision of the database data, a more creative dataset will get more points. A low creative dataset like random numbers will get no points on creativity section.</w:t>
-      </w:r>
-    </w:p>
-    <w:p>
-      <w:pPr>
-        <w:bidi w:val="0"/>
-        <w:ind w:left="709"/>
+        <w:t>Create the database using sqllite3 (using the notebook from lecture 9)</w:t>
+      </w:r>
+      <w:r>
         <w:rPr>
           <w:sz w:val="24"/>
           <w:szCs w:val="24"/>
         </w:rPr>
-      </w:pPr>
-    </w:p>
-    <w:p>
-      <w:pPr>
-        <w:bidi w:val="0"/>
-        <w:ind w:left="709"/>
-        <w:rPr>
-          <w:sz w:val="28"/>
-          <w:szCs w:val="28"/>
-          <w:u w:val="single"/>
-        </w:rPr>
-      </w:pPr>
-      <w:r>
-        <w:rPr>
-          <w:sz w:val="28"/>
-          <w:szCs w:val="28"/>
-          <w:u w:val="single"/>
-        </w:rPr>
-        <w:t>Bonus</w:t>
-      </w:r>
-      <w:r>
-        <w:rPr>
-          <w:sz w:val="28"/>
-          <w:szCs w:val="28"/>
-          <w:u w:val="single"/>
-        </w:rPr>
-        <w:t xml:space="preserve"> [</w:t>
-      </w:r>
-      <w:r>
-        <w:rPr>
-          <w:sz w:val="28"/>
-          <w:szCs w:val="28"/>
-          <w:u w:val="single"/>
-        </w:rPr>
-        <w:t>10</w:t>
-      </w:r>
-      <w:r>
-        <w:rPr>
-          <w:sz w:val="28"/>
-          <w:szCs w:val="28"/>
-          <w:u w:val="single"/>
-        </w:rPr>
-        <w:t xml:space="preserve"> points]</w:t>
-      </w:r>
-      <w:r>
-        <w:rPr>
-          <w:sz w:val="28"/>
-          <w:szCs w:val="28"/>
-          <w:u w:val="single"/>
-        </w:rPr>
-        <w:t>:</w:t>
-      </w:r>
-    </w:p>
-    <w:p>
-      <w:pPr>
-        <w:bidi w:val="0"/>
-        <w:spacing w:line="360" w:lineRule="auto"/>
-        <w:ind w:left="709" w:firstLine="11"/>
+        <w:t>. G</w:t>
+      </w:r>
+      <w:r>
         <w:rPr>
           <w:sz w:val="24"/>
           <w:szCs w:val="24"/>
         </w:rPr>
-      </w:pPr>
+        <w:t xml:space="preserve">ive </w:t>
+      </w:r>
       <w:r>
         <w:rPr>
           <w:sz w:val="24"/>
           <w:szCs w:val="24"/>
         </w:rPr>
-        <w:t xml:space="preserve">Make </w:t>
+        <w:t>seven</w:t>
       </w:r>
       <w:r>
         <w:rPr>
           <w:sz w:val="24"/>
           <w:szCs w:val="24"/>
         </w:rPr>
-        <w:t xml:space="preserve">two (each </w:t>
+        <w:t xml:space="preserve"> meaningful insight</w:t>
       </w:r>
       <w:r>
         <w:rPr>
           <w:sz w:val="24"/>
           <w:szCs w:val="24"/>
         </w:rPr>
-        <w:t>5</w:t>
+        <w:t>s from your created dataset</w:t>
       </w:r>
       <w:r>
         <w:rPr>
           <w:sz w:val="24"/>
           <w:szCs w:val="24"/>
         </w:rPr>
-        <w:t xml:space="preserve"> point) </w:t>
+        <w:t>. Y</w:t>
       </w:r>
       <w:r>
         <w:rPr>
           <w:sz w:val="24"/>
           <w:szCs w:val="24"/>
         </w:rPr>
-        <w:t xml:space="preserve">more operations on the </w:t>
+        <w:t xml:space="preserve">ou need to </w:t>
       </w:r>
       <w:r>
         <w:rPr>
           <w:sz w:val="24"/>
           <w:szCs w:val="24"/>
         </w:rPr>
-        <w:t>created dataset that aren’t showed at class</w:t>
+        <w:t>use</w:t>
       </w:r>
       <w:r>
         <w:rPr>
           <w:sz w:val="24"/>
           <w:szCs w:val="24"/>
         </w:rPr>
-        <w:t xml:space="preserve"> (each need to be of a different kind)</w:t>
+        <w:t xml:space="preserve"> at least once with</w:t>
       </w:r>
       <w:r>
         <w:rPr>
           <w:sz w:val="24"/>
           <w:szCs w:val="24"/>
         </w:rPr>
-        <w:t>.</w:t>
+        <w:t xml:space="preserve"> joins, </w:t>
       </w:r>
       <w:r>
         <w:rPr>
           <w:sz w:val="24"/>
           <w:szCs w:val="24"/>
         </w:rPr>
-        <w:t xml:space="preserve"> Please state</w:t>
-      </w:r>
-      <w:r>
+        <w:t>aggregation operations, summarize functions, and the like operator for your insights.</w:t>
+      </w:r>
+    </w:p>
+    <w:p>
+      <w:pPr>
+        <w:bidi w:val="0"/>
+        <w:ind w:left="709"/>
         <w:rPr>
           <w:sz w:val="24"/>
           <w:szCs w:val="24"/>
         </w:rPr>
-        <w:t xml:space="preserve"> whether</w:t>
-      </w:r>
+      </w:pPr>
       <w:r>
         <w:rPr>
           <w:sz w:val="24"/>
           <w:szCs w:val="24"/>
         </w:rPr>
-        <w:t xml:space="preserve"> you do this section.</w:t>
-      </w:r>
-      <w:r>
+        <w:t>You should note the following:</w:t>
+      </w:r>
+    </w:p>
+    <w:p>
+      <w:pPr>
+        <w:pStyle w:val="aa"/>
+        <w:numPr>
+          <w:ilvl w:val="0"/>
+          <w:numId w:val="29"/>
+        </w:numPr>
+        <w:bidi w:val="0"/>
         <w:rPr>
           <w:sz w:val="24"/>
           <w:szCs w:val="24"/>
         </w:rPr>
-        <w:t xml:space="preserve"> </w:t>
-      </w:r>
+      </w:pPr>
       <w:r>
         <w:rPr>
           <w:sz w:val="24"/>
           <w:szCs w:val="24"/>
         </w:rPr>
-        <w:t>(</w:t>
-      </w:r>
-      <w:r>
+        <w:t>You need to determine the database scheme. The relations number should be greater than the number of entities.</w:t>
+      </w:r>
+    </w:p>
+    <w:p>
+      <w:pPr>
+        <w:pStyle w:val="aa"/>
+        <w:numPr>
+          <w:ilvl w:val="0"/>
+          <w:numId w:val="29"/>
+        </w:numPr>
+        <w:bidi w:val="0"/>
         <w:rPr>
           <w:sz w:val="24"/>
           <w:szCs w:val="24"/>
         </w:rPr>
-        <w:t>More</w:t>
-      </w:r>
+      </w:pPr>
       <w:r>
         <w:rPr>
           <w:sz w:val="24"/>
           <w:szCs w:val="24"/>
         </w:rPr>
-        <w:t xml:space="preserve"> operations won’t resolve in more points…)</w:t>
-      </w:r>
-    </w:p>
-    <w:p>
-      <w:pPr>
-        <w:bidi w:val="0"/>
-        <w:spacing w:line="360" w:lineRule="auto"/>
+        <w:t>Y</w:t>
+      </w:r>
+      <w:r>
         <w:rPr>
           <w:sz w:val="24"/>
           <w:szCs w:val="24"/>
         </w:rPr>
+        <w:t xml:space="preserve">ou need data </w:t>
+      </w:r>
+      <w:r>
+        <w:rPr>
+          <w:sz w:val="24"/>
+          <w:szCs w:val="24"/>
+        </w:rPr>
+        <w:t>to</w:t>
+      </w:r>
+      <w:r>
+        <w:rPr>
+          <w:sz w:val="24"/>
+          <w:szCs w:val="24"/>
+        </w:rPr>
+        <w:t xml:space="preserve"> insert it to the relations (please view Creativity section).</w:t>
+      </w:r>
+    </w:p>
+    <w:p>
+      <w:pPr>
+        <w:bidi w:val="0"/>
+        <w:ind w:left="709"/>
+        <w:rPr>
+          <w:sz w:val="24"/>
+          <w:szCs w:val="24"/>
+        </w:rPr>
+      </w:pPr>
+      <w:r>
+        <w:br/>
+      </w:r>
+    </w:p>
+    <w:p>
+      <w:pPr>
+        <w:bidi w:val="0"/>
+        <w:ind w:left="709"/>
+        <w:rPr>
+          <w:sz w:val="24"/>
+          <w:szCs w:val="24"/>
+        </w:rPr>
+      </w:pPr>
+    </w:p>
+    <w:p>
+      <w:pPr>
+        <w:bidi w:val="0"/>
+        <w:spacing w:line="360" w:lineRule="auto"/>
+        <w:rPr>
+          <w:sz w:val="24"/>
+          <w:szCs w:val="24"/>
+        </w:rPr>
       </w:pPr>
     </w:p>
     <w:p>
@@ -2275,7 +2614,7 @@
       </w:r>
     </w:p>
     <w:sectPr>
-      <w:headerReference w:type="default" r:id="rId7"/>
+      <w:headerReference w:type="default" r:id="rId8"/>
       <w:pgSz w:w="12240" w:h="15840"/>
       <w:pgMar w:top="720" w:right="1325" w:bottom="720" w:left="720" w:header="720" w:footer="720" w:gutter="0"/>
       <w:cols w:space="720"/>
@@ -3415,6 +3754,95 @@
     </w:lvl>
   </w:abstractNum>
   <w:abstractNum w:abstractNumId="10" w15:restartNumberingAfterBreak="0">
+    <w:nsid w:val="282125E2"/>
+    <w:multiLevelType w:val="hybridMultilevel"/>
+    <w:tmpl w:val="DAC683AA"/>
+    <w:lvl w:ilvl="0" w:tplc="0409000F">
+      <w:start w:val="1"/>
+      <w:numFmt w:val="decimal"/>
+      <w:lvlText w:val="%1."/>
+      <w:lvlJc w:val="left"/>
+      <w:pPr>
+        <w:ind w:left="720" w:hanging="360"/>
+      </w:pPr>
+      <w:rPr>
+        <w:rFonts w:hint="default"/>
+      </w:rPr>
+    </w:lvl>
+    <w:lvl w:ilvl="1" w:tplc="04090019" w:tentative="1">
+      <w:start w:val="1"/>
+      <w:numFmt w:val="lowerLetter"/>
+      <w:lvlText w:val="%2."/>
+      <w:lvlJc w:val="left"/>
+      <w:pPr>
+        <w:ind w:left="1440" w:hanging="360"/>
+      </w:pPr>
+    </w:lvl>
+    <w:lvl w:ilvl="2" w:tplc="0409001B" w:tentative="1">
+      <w:start w:val="1"/>
+      <w:numFmt w:val="lowerRoman"/>
+      <w:lvlText w:val="%3."/>
+      <w:lvlJc w:val="right"/>
+      <w:pPr>
+        <w:ind w:left="2160" w:hanging="180"/>
+      </w:pPr>
+    </w:lvl>
+    <w:lvl w:ilvl="3" w:tplc="0409000F" w:tentative="1">
+      <w:start w:val="1"/>
+      <w:numFmt w:val="decimal"/>
+      <w:lvlText w:val="%4."/>
+      <w:lvlJc w:val="left"/>
+      <w:pPr>
+        <w:ind w:left="2880" w:hanging="360"/>
+      </w:pPr>
+    </w:lvl>
+    <w:lvl w:ilvl="4" w:tplc="04090019" w:tentative="1">
+      <w:start w:val="1"/>
+      <w:numFmt w:val="lowerLetter"/>
+      <w:lvlText w:val="%5."/>
+      <w:lvlJc w:val="left"/>
+      <w:pPr>
+        <w:ind w:left="3600" w:hanging="360"/>
+      </w:pPr>
+    </w:lvl>
+    <w:lvl w:ilvl="5" w:tplc="0409001B" w:tentative="1">
+      <w:start w:val="1"/>
+      <w:numFmt w:val="lowerRoman"/>
+      <w:lvlText w:val="%6."/>
+      <w:lvlJc w:val="right"/>
+      <w:pPr>
+        <w:ind w:left="4320" w:hanging="180"/>
+      </w:pPr>
+    </w:lvl>
+    <w:lvl w:ilvl="6" w:tplc="0409000F" w:tentative="1">
+      <w:start w:val="1"/>
+      <w:numFmt w:val="decimal"/>
+      <w:lvlText w:val="%7."/>
+      <w:lvlJc w:val="left"/>
+      <w:pPr>
+        <w:ind w:left="5040" w:hanging="360"/>
+      </w:pPr>
+    </w:lvl>
+    <w:lvl w:ilvl="7" w:tplc="04090019" w:tentative="1">
+      <w:start w:val="1"/>
+      <w:numFmt w:val="lowerLetter"/>
+      <w:lvlText w:val="%8."/>
+      <w:lvlJc w:val="left"/>
+      <w:pPr>
+        <w:ind w:left="5760" w:hanging="360"/>
+      </w:pPr>
+    </w:lvl>
+    <w:lvl w:ilvl="8" w:tplc="0409001B" w:tentative="1">
+      <w:start w:val="1"/>
+      <w:numFmt w:val="lowerRoman"/>
+      <w:lvlText w:val="%9."/>
+      <w:lvlJc w:val="right"/>
+      <w:pPr>
+        <w:ind w:left="6480" w:hanging="180"/>
+      </w:pPr>
+    </w:lvl>
+  </w:abstractNum>
+  <w:abstractNum w:abstractNumId="11" w15:restartNumberingAfterBreak="0">
     <w:nsid w:val="2B8C5D00"/>
     <w:multiLevelType w:val="hybridMultilevel"/>
     <w:tmpl w:val="09D0D632"/>
@@ -3527,7 +3955,7 @@
       </w:rPr>
     </w:lvl>
   </w:abstractNum>
-  <w:abstractNum w:abstractNumId="11" w15:restartNumberingAfterBreak="0">
+  <w:abstractNum w:abstractNumId="12" w15:restartNumberingAfterBreak="0">
     <w:nsid w:val="313333DA"/>
     <w:multiLevelType w:val="hybridMultilevel"/>
     <w:tmpl w:val="FC2A7782"/>
@@ -3616,7 +4044,7 @@
       </w:pPr>
     </w:lvl>
   </w:abstractNum>
-  <w:abstractNum w:abstractNumId="12" w15:restartNumberingAfterBreak="0">
+  <w:abstractNum w:abstractNumId="13" w15:restartNumberingAfterBreak="0">
     <w:nsid w:val="396B087E"/>
     <w:multiLevelType w:val="hybridMultilevel"/>
     <w:tmpl w:val="CF2E961C"/>
@@ -3729,7 +4157,7 @@
       </w:rPr>
     </w:lvl>
   </w:abstractNum>
-  <w:abstractNum w:abstractNumId="13" w15:restartNumberingAfterBreak="0">
+  <w:abstractNum w:abstractNumId="14" w15:restartNumberingAfterBreak="0">
     <w:nsid w:val="39DB4240"/>
     <w:multiLevelType w:val="hybridMultilevel"/>
     <w:tmpl w:val="7354B9D8"/>
@@ -3842,7 +4270,7 @@
       </w:rPr>
     </w:lvl>
   </w:abstractNum>
-  <w:abstractNum w:abstractNumId="14" w15:restartNumberingAfterBreak="0">
+  <w:abstractNum w:abstractNumId="15" w15:restartNumberingAfterBreak="0">
     <w:nsid w:val="437B0832"/>
     <w:multiLevelType w:val="hybridMultilevel"/>
     <w:tmpl w:val="5036AE4A"/>
@@ -3955,7 +4383,7 @@
       </w:rPr>
     </w:lvl>
   </w:abstractNum>
-  <w:abstractNum w:abstractNumId="15" w15:restartNumberingAfterBreak="0">
+  <w:abstractNum w:abstractNumId="16" w15:restartNumberingAfterBreak="0">
     <w:nsid w:val="4A6558D9"/>
     <w:multiLevelType w:val="hybridMultilevel"/>
     <w:tmpl w:val="1070EFB2"/>
@@ -4044,7 +4472,7 @@
       </w:pPr>
     </w:lvl>
   </w:abstractNum>
-  <w:abstractNum w:abstractNumId="16" w15:restartNumberingAfterBreak="0">
+  <w:abstractNum w:abstractNumId="17" w15:restartNumberingAfterBreak="0">
     <w:nsid w:val="4B663C9D"/>
     <w:multiLevelType w:val="hybridMultilevel"/>
     <w:tmpl w:val="BB74DAA0"/>
@@ -4133,7 +4561,7 @@
       </w:pPr>
     </w:lvl>
   </w:abstractNum>
-  <w:abstractNum w:abstractNumId="17" w15:restartNumberingAfterBreak="0">
+  <w:abstractNum w:abstractNumId="18" w15:restartNumberingAfterBreak="0">
     <w:nsid w:val="4CFA589A"/>
     <w:multiLevelType w:val="hybridMultilevel"/>
     <w:tmpl w:val="BB74DAA0"/>
@@ -4222,7 +4650,96 @@
       </w:pPr>
     </w:lvl>
   </w:abstractNum>
-  <w:abstractNum w:abstractNumId="18" w15:restartNumberingAfterBreak="0">
+  <w:abstractNum w:abstractNumId="19" w15:restartNumberingAfterBreak="0">
+    <w:nsid w:val="4CFC35A6"/>
+    <w:multiLevelType w:val="hybridMultilevel"/>
+    <w:tmpl w:val="303A6944"/>
+    <w:lvl w:ilvl="0" w:tplc="C44885BE">
+      <w:start w:val="1"/>
+      <w:numFmt w:val="decimal"/>
+      <w:lvlText w:val="%1."/>
+      <w:lvlJc w:val="left"/>
+      <w:pPr>
+        <w:ind w:left="644" w:hanging="360"/>
+      </w:pPr>
+      <w:rPr>
+        <w:rFonts w:asciiTheme="minorHAnsi" w:eastAsiaTheme="minorHAnsi" w:hAnsiTheme="minorHAnsi" w:cstheme="minorBidi"/>
+      </w:rPr>
+    </w:lvl>
+    <w:lvl w:ilvl="1" w:tplc="FFFFFFFF">
+      <w:start w:val="1"/>
+      <w:numFmt w:val="lowerLetter"/>
+      <w:lvlText w:val="%2."/>
+      <w:lvlJc w:val="left"/>
+      <w:pPr>
+        <w:ind w:left="1069" w:hanging="360"/>
+      </w:pPr>
+    </w:lvl>
+    <w:lvl w:ilvl="2" w:tplc="FFFFFFFF" w:tentative="1">
+      <w:start w:val="1"/>
+      <w:numFmt w:val="lowerRoman"/>
+      <w:lvlText w:val="%3."/>
+      <w:lvlJc w:val="right"/>
+      <w:pPr>
+        <w:ind w:left="2084" w:hanging="180"/>
+      </w:pPr>
+    </w:lvl>
+    <w:lvl w:ilvl="3" w:tplc="FFFFFFFF" w:tentative="1">
+      <w:start w:val="1"/>
+      <w:numFmt w:val="decimal"/>
+      <w:lvlText w:val="%4."/>
+      <w:lvlJc w:val="left"/>
+      <w:pPr>
+        <w:ind w:left="2804" w:hanging="360"/>
+      </w:pPr>
+    </w:lvl>
+    <w:lvl w:ilvl="4" w:tplc="FFFFFFFF" w:tentative="1">
+      <w:start w:val="1"/>
+      <w:numFmt w:val="lowerLetter"/>
+      <w:lvlText w:val="%5."/>
+      <w:lvlJc w:val="left"/>
+      <w:pPr>
+        <w:ind w:left="3524" w:hanging="360"/>
+      </w:pPr>
+    </w:lvl>
+    <w:lvl w:ilvl="5" w:tplc="FFFFFFFF" w:tentative="1">
+      <w:start w:val="1"/>
+      <w:numFmt w:val="lowerRoman"/>
+      <w:lvlText w:val="%6."/>
+      <w:lvlJc w:val="right"/>
+      <w:pPr>
+        <w:ind w:left="4244" w:hanging="180"/>
+      </w:pPr>
+    </w:lvl>
+    <w:lvl w:ilvl="6" w:tplc="FFFFFFFF" w:tentative="1">
+      <w:start w:val="1"/>
+      <w:numFmt w:val="decimal"/>
+      <w:lvlText w:val="%7."/>
+      <w:lvlJc w:val="left"/>
+      <w:pPr>
+        <w:ind w:left="4964" w:hanging="360"/>
+      </w:pPr>
+    </w:lvl>
+    <w:lvl w:ilvl="7" w:tplc="FFFFFFFF" w:tentative="1">
+      <w:start w:val="1"/>
+      <w:numFmt w:val="lowerLetter"/>
+      <w:lvlText w:val="%8."/>
+      <w:lvlJc w:val="left"/>
+      <w:pPr>
+        <w:ind w:left="5684" w:hanging="360"/>
+      </w:pPr>
+    </w:lvl>
+    <w:lvl w:ilvl="8" w:tplc="FFFFFFFF" w:tentative="1">
+      <w:start w:val="1"/>
+      <w:numFmt w:val="lowerRoman"/>
+      <w:lvlText w:val="%9."/>
+      <w:lvlJc w:val="right"/>
+      <w:pPr>
+        <w:ind w:left="6404" w:hanging="180"/>
+      </w:pPr>
+    </w:lvl>
+  </w:abstractNum>
+  <w:abstractNum w:abstractNumId="20" w15:restartNumberingAfterBreak="0">
     <w:nsid w:val="4D3539BB"/>
     <w:multiLevelType w:val="hybridMultilevel"/>
     <w:tmpl w:val="A546F1D6"/>
@@ -4311,7 +4828,7 @@
       </w:pPr>
     </w:lvl>
   </w:abstractNum>
-  <w:abstractNum w:abstractNumId="19" w15:restartNumberingAfterBreak="0">
+  <w:abstractNum w:abstractNumId="21" w15:restartNumberingAfterBreak="0">
     <w:nsid w:val="51877E80"/>
     <w:multiLevelType w:val="hybridMultilevel"/>
     <w:tmpl w:val="106C590C"/>
@@ -4397,7 +4914,7 @@
       </w:pPr>
     </w:lvl>
   </w:abstractNum>
-  <w:abstractNum w:abstractNumId="20" w15:restartNumberingAfterBreak="0">
+  <w:abstractNum w:abstractNumId="22" w15:restartNumberingAfterBreak="0">
     <w:nsid w:val="544239B4"/>
     <w:multiLevelType w:val="hybridMultilevel"/>
     <w:tmpl w:val="C52C9D98"/>
@@ -4483,7 +5000,7 @@
       </w:pPr>
     </w:lvl>
   </w:abstractNum>
-  <w:abstractNum w:abstractNumId="21" w15:restartNumberingAfterBreak="0">
+  <w:abstractNum w:abstractNumId="23" w15:restartNumberingAfterBreak="0">
     <w:nsid w:val="591F3B40"/>
     <w:multiLevelType w:val="hybridMultilevel"/>
     <w:tmpl w:val="32C65BEC"/>
@@ -4596,7 +5113,7 @@
       </w:rPr>
     </w:lvl>
   </w:abstractNum>
-  <w:abstractNum w:abstractNumId="22" w15:restartNumberingAfterBreak="0">
+  <w:abstractNum w:abstractNumId="24" w15:restartNumberingAfterBreak="0">
     <w:nsid w:val="59A9612F"/>
     <w:multiLevelType w:val="hybridMultilevel"/>
     <w:tmpl w:val="83A4AA4A"/>
@@ -4686,7 +5203,7 @@
       </w:pPr>
     </w:lvl>
   </w:abstractNum>
-  <w:abstractNum w:abstractNumId="23" w15:restartNumberingAfterBreak="0">
+  <w:abstractNum w:abstractNumId="25" w15:restartNumberingAfterBreak="0">
     <w:nsid w:val="5DD32D1E"/>
     <w:multiLevelType w:val="hybridMultilevel"/>
     <w:tmpl w:val="BB041870"/>
@@ -4775,7 +5292,7 @@
       </w:pPr>
     </w:lvl>
   </w:abstractNum>
-  <w:abstractNum w:abstractNumId="24" w15:restartNumberingAfterBreak="0">
+  <w:abstractNum w:abstractNumId="26" w15:restartNumberingAfterBreak="0">
     <w:nsid w:val="5F9F32D3"/>
     <w:multiLevelType w:val="hybridMultilevel"/>
     <w:tmpl w:val="0E869C14"/>
@@ -4888,7 +5405,96 @@
       </w:rPr>
     </w:lvl>
   </w:abstractNum>
-  <w:abstractNum w:abstractNumId="25" w15:restartNumberingAfterBreak="0">
+  <w:abstractNum w:abstractNumId="27" w15:restartNumberingAfterBreak="0">
+    <w:nsid w:val="61D85A9D"/>
+    <w:multiLevelType w:val="hybridMultilevel"/>
+    <w:tmpl w:val="E084C1C8"/>
+    <w:lvl w:ilvl="0" w:tplc="0409000F">
+      <w:start w:val="1"/>
+      <w:numFmt w:val="decimal"/>
+      <w:lvlText w:val="%1."/>
+      <w:lvlJc w:val="left"/>
+      <w:pPr>
+        <w:ind w:left="720" w:hanging="360"/>
+      </w:pPr>
+      <w:rPr>
+        <w:rFonts w:hint="default"/>
+      </w:rPr>
+    </w:lvl>
+    <w:lvl w:ilvl="1" w:tplc="04090019" w:tentative="1">
+      <w:start w:val="1"/>
+      <w:numFmt w:val="lowerLetter"/>
+      <w:lvlText w:val="%2."/>
+      <w:lvlJc w:val="left"/>
+      <w:pPr>
+        <w:ind w:left="1440" w:hanging="360"/>
+      </w:pPr>
+    </w:lvl>
+    <w:lvl w:ilvl="2" w:tplc="0409001B" w:tentative="1">
+      <w:start w:val="1"/>
+      <w:numFmt w:val="lowerRoman"/>
+      <w:lvlText w:val="%3."/>
+      <w:lvlJc w:val="right"/>
+      <w:pPr>
+        <w:ind w:left="2160" w:hanging="180"/>
+      </w:pPr>
+    </w:lvl>
+    <w:lvl w:ilvl="3" w:tplc="0409000F" w:tentative="1">
+      <w:start w:val="1"/>
+      <w:numFmt w:val="decimal"/>
+      <w:lvlText w:val="%4."/>
+      <w:lvlJc w:val="left"/>
+      <w:pPr>
+        <w:ind w:left="2880" w:hanging="360"/>
+      </w:pPr>
+    </w:lvl>
+    <w:lvl w:ilvl="4" w:tplc="04090019" w:tentative="1">
+      <w:start w:val="1"/>
+      <w:numFmt w:val="lowerLetter"/>
+      <w:lvlText w:val="%5."/>
+      <w:lvlJc w:val="left"/>
+      <w:pPr>
+        <w:ind w:left="3600" w:hanging="360"/>
+      </w:pPr>
+    </w:lvl>
+    <w:lvl w:ilvl="5" w:tplc="0409001B" w:tentative="1">
+      <w:start w:val="1"/>
+      <w:numFmt w:val="lowerRoman"/>
+      <w:lvlText w:val="%6."/>
+      <w:lvlJc w:val="right"/>
+      <w:pPr>
+        <w:ind w:left="4320" w:hanging="180"/>
+      </w:pPr>
+    </w:lvl>
+    <w:lvl w:ilvl="6" w:tplc="0409000F" w:tentative="1">
+      <w:start w:val="1"/>
+      <w:numFmt w:val="decimal"/>
+      <w:lvlText w:val="%7."/>
+      <w:lvlJc w:val="left"/>
+      <w:pPr>
+        <w:ind w:left="5040" w:hanging="360"/>
+      </w:pPr>
+    </w:lvl>
+    <w:lvl w:ilvl="7" w:tplc="04090019" w:tentative="1">
+      <w:start w:val="1"/>
+      <w:numFmt w:val="lowerLetter"/>
+      <w:lvlText w:val="%8."/>
+      <w:lvlJc w:val="left"/>
+      <w:pPr>
+        <w:ind w:left="5760" w:hanging="360"/>
+      </w:pPr>
+    </w:lvl>
+    <w:lvl w:ilvl="8" w:tplc="0409001B" w:tentative="1">
+      <w:start w:val="1"/>
+      <w:numFmt w:val="lowerRoman"/>
+      <w:lvlText w:val="%9."/>
+      <w:lvlJc w:val="right"/>
+      <w:pPr>
+        <w:ind w:left="6480" w:hanging="180"/>
+      </w:pPr>
+    </w:lvl>
+  </w:abstractNum>
+  <w:abstractNum w:abstractNumId="28" w15:restartNumberingAfterBreak="0">
     <w:nsid w:val="66C56FB5"/>
     <w:multiLevelType w:val="hybridMultilevel"/>
     <w:tmpl w:val="A91AED78"/>
@@ -4974,7 +5580,7 @@
       </w:pPr>
     </w:lvl>
   </w:abstractNum>
-  <w:abstractNum w:abstractNumId="26" w15:restartNumberingAfterBreak="0">
+  <w:abstractNum w:abstractNumId="29" w15:restartNumberingAfterBreak="0">
     <w:nsid w:val="6E057C51"/>
     <w:multiLevelType w:val="hybridMultilevel"/>
     <w:tmpl w:val="48A65AF8"/>
@@ -5063,7 +5669,7 @@
       </w:pPr>
     </w:lvl>
   </w:abstractNum>
-  <w:abstractNum w:abstractNumId="27" w15:restartNumberingAfterBreak="0">
+  <w:abstractNum w:abstractNumId="30" w15:restartNumberingAfterBreak="0">
     <w:nsid w:val="6E904C10"/>
     <w:multiLevelType w:val="hybridMultilevel"/>
     <w:tmpl w:val="DDE8A958"/>
@@ -5149,7 +5755,7 @@
       </w:pPr>
     </w:lvl>
   </w:abstractNum>
-  <w:abstractNum w:abstractNumId="28" w15:restartNumberingAfterBreak="0">
+  <w:abstractNum w:abstractNumId="31" w15:restartNumberingAfterBreak="0">
     <w:nsid w:val="78DD0D2D"/>
     <w:multiLevelType w:val="hybridMultilevel"/>
     <w:tmpl w:val="466E65B8"/>
@@ -5238,7 +5844,7 @@
       </w:pPr>
     </w:lvl>
   </w:abstractNum>
-  <w:abstractNum w:abstractNumId="29" w15:restartNumberingAfterBreak="0">
+  <w:abstractNum w:abstractNumId="32" w15:restartNumberingAfterBreak="0">
     <w:nsid w:val="7AB960D2"/>
     <w:multiLevelType w:val="hybridMultilevel"/>
     <w:tmpl w:val="37CCE32A"/>
@@ -5327,7 +5933,7 @@
       </w:pPr>
     </w:lvl>
   </w:abstractNum>
-  <w:abstractNum w:abstractNumId="30" w15:restartNumberingAfterBreak="0">
+  <w:abstractNum w:abstractNumId="33" w15:restartNumberingAfterBreak="0">
     <w:nsid w:val="7D6F5F5A"/>
     <w:multiLevelType w:val="hybridMultilevel"/>
     <w:tmpl w:val="0EAE8948"/>
@@ -5441,31 +6047,31 @@
     </w:lvl>
   </w:abstractNum>
   <w:num w:numId="1" w16cid:durableId="1248615406">
-    <w:abstractNumId w:val="21"/>
+    <w:abstractNumId w:val="23"/>
   </w:num>
   <w:num w:numId="2" w16cid:durableId="1158158845">
-    <w:abstractNumId w:val="28"/>
+    <w:abstractNumId w:val="31"/>
   </w:num>
   <w:num w:numId="3" w16cid:durableId="684286618">
+    <w:abstractNumId w:val="15"/>
+  </w:num>
+  <w:num w:numId="4" w16cid:durableId="373119300">
+    <w:abstractNumId w:val="26"/>
+  </w:num>
+  <w:num w:numId="5" w16cid:durableId="1800025540">
     <w:abstractNumId w:val="14"/>
   </w:num>
-  <w:num w:numId="4" w16cid:durableId="373119300">
-    <w:abstractNumId w:val="24"/>
-  </w:num>
-  <w:num w:numId="5" w16cid:durableId="1800025540">
-    <w:abstractNumId w:val="13"/>
-  </w:num>
   <w:num w:numId="6" w16cid:durableId="1255438938">
-    <w:abstractNumId w:val="30"/>
+    <w:abstractNumId w:val="33"/>
   </w:num>
   <w:num w:numId="7" w16cid:durableId="1940605456">
     <w:abstractNumId w:val="1"/>
   </w:num>
   <w:num w:numId="8" w16cid:durableId="583030272">
-    <w:abstractNumId w:val="22"/>
+    <w:abstractNumId w:val="24"/>
   </w:num>
   <w:num w:numId="9" w16cid:durableId="1525942473">
-    <w:abstractNumId w:val="27"/>
+    <w:abstractNumId w:val="30"/>
   </w:num>
   <w:num w:numId="10" w16cid:durableId="1512524404">
     <w:abstractNumId w:val="1"/>
@@ -5498,13 +6104,13 @@
     </w:lvlOverride>
   </w:num>
   <w:num w:numId="11" w16cid:durableId="1764841573">
-    <w:abstractNumId w:val="10"/>
+    <w:abstractNumId w:val="11"/>
   </w:num>
   <w:num w:numId="12" w16cid:durableId="771978220">
     <w:abstractNumId w:val="4"/>
   </w:num>
   <w:num w:numId="13" w16cid:durableId="1345980254">
-    <w:abstractNumId w:val="19"/>
+    <w:abstractNumId w:val="21"/>
     <w:lvlOverride w:ilvl="0">
       <w:startOverride w:val="1"/>
     </w:lvlOverride>
@@ -5534,7 +6140,7 @@
     </w:lvlOverride>
   </w:num>
   <w:num w:numId="14" w16cid:durableId="2126608598">
-    <w:abstractNumId w:val="25"/>
+    <w:abstractNumId w:val="28"/>
     <w:lvlOverride w:ilvl="0">
       <w:startOverride w:val="1"/>
     </w:lvlOverride>
@@ -5567,7 +6173,7 @@
     <w:abstractNumId w:val="9"/>
   </w:num>
   <w:num w:numId="16" w16cid:durableId="1784500731">
-    <w:abstractNumId w:val="20"/>
+    <w:abstractNumId w:val="22"/>
     <w:lvlOverride w:ilvl="0">
       <w:startOverride w:val="1"/>
     </w:lvlOverride>
@@ -5597,16 +6203,16 @@
     </w:lvlOverride>
   </w:num>
   <w:num w:numId="17" w16cid:durableId="1201089885">
+    <w:abstractNumId w:val="32"/>
+  </w:num>
+  <w:num w:numId="18" w16cid:durableId="1814056848">
     <w:abstractNumId w:val="29"/>
   </w:num>
-  <w:num w:numId="18" w16cid:durableId="1814056848">
-    <w:abstractNumId w:val="26"/>
-  </w:num>
   <w:num w:numId="19" w16cid:durableId="1709456282">
-    <w:abstractNumId w:val="18"/>
+    <w:abstractNumId w:val="20"/>
   </w:num>
   <w:num w:numId="20" w16cid:durableId="1597209667">
-    <w:abstractNumId w:val="15"/>
+    <w:abstractNumId w:val="16"/>
   </w:num>
   <w:num w:numId="21" w16cid:durableId="400950692">
     <w:abstractNumId w:val="3"/>
@@ -5621,7 +6227,7 @@
     <w:abstractNumId w:val="6"/>
   </w:num>
   <w:num w:numId="25" w16cid:durableId="1712878661">
-    <w:abstractNumId w:val="11"/>
+    <w:abstractNumId w:val="12"/>
   </w:num>
   <w:num w:numId="26" w16cid:durableId="239676661">
     <w:abstractNumId w:val="5"/>
@@ -5633,16 +6239,25 @@
     <w:abstractNumId w:val="8"/>
   </w:num>
   <w:num w:numId="29" w16cid:durableId="1151409088">
-    <w:abstractNumId w:val="12"/>
+    <w:abstractNumId w:val="13"/>
   </w:num>
   <w:num w:numId="30" w16cid:durableId="643120951">
-    <w:abstractNumId w:val="16"/>
+    <w:abstractNumId w:val="17"/>
   </w:num>
   <w:num w:numId="31" w16cid:durableId="153842550">
-    <w:abstractNumId w:val="23"/>
+    <w:abstractNumId w:val="25"/>
   </w:num>
   <w:num w:numId="32" w16cid:durableId="1721439920">
-    <w:abstractNumId w:val="17"/>
+    <w:abstractNumId w:val="18"/>
+  </w:num>
+  <w:num w:numId="33" w16cid:durableId="144932825">
+    <w:abstractNumId w:val="10"/>
+  </w:num>
+  <w:num w:numId="34" w16cid:durableId="2020035805">
+    <w:abstractNumId w:val="27"/>
+  </w:num>
+  <w:num w:numId="35" w16cid:durableId="1515026771">
+    <w:abstractNumId w:val="19"/>
   </w:num>
 </w:numbering>
 </file>
@@ -6045,7 +6660,7 @@
   <w:style w:type="paragraph" w:default="1" w:styleId="a">
     <w:name w:val="Normal"/>
     <w:qFormat/>
-    <w:rsid w:val="00E6446D"/>
+    <w:rsid w:val="00373251"/>
     <w:pPr>
       <w:bidi/>
     </w:pPr>

</xml_diff>